<commit_message>
Adding images of installation
</commit_message>
<xml_diff>
--- a/Git_train_doc.docx
+++ b/Git_train_doc.docx
@@ -223,7 +223,7 @@
                     <pic:cNvPicPr/>
                   </pic:nvPicPr>
                   <pic:blipFill>
-                    <a:blip r:embed="rId5">
+                    <a:blip r:embed="rId6">
                       <a:extLst>
                         <a:ext uri="{28A0092B-C50C-407E-A947-70E740481C1C}">
                           <a14:useLocalDpi xmlns:a14="http://schemas.microsoft.com/office/drawing/2010/main" val="0"/>
@@ -257,8 +257,2022 @@
           <w:szCs w:val="36"/>
         </w:rPr>
       </w:pPr>
+      <w:r>
+        <w:rPr>
+          <w:sz w:val="36"/>
+          <w:szCs w:val="36"/>
+        </w:rPr>
+        <w:lastRenderedPageBreak/>
+        <w:tab/>
+      </w:r>
+      <w:r>
+        <w:rPr>
+          <w:sz w:val="36"/>
+          <w:szCs w:val="36"/>
+        </w:rPr>
+        <w:tab/>
+      </w:r>
+      <w:r>
+        <w:rPr>
+          <w:sz w:val="36"/>
+          <w:szCs w:val="36"/>
+        </w:rPr>
+        <w:tab/>
+      </w:r>
+      <w:r>
+        <w:rPr>
+          <w:sz w:val="36"/>
+          <w:szCs w:val="36"/>
+        </w:rPr>
+        <w:tab/>
+        <w:t>Installing Git</w:t>
+      </w:r>
+    </w:p>
+    <w:p>
+      <w:pPr>
+        <w:rPr>
+          <w:sz w:val="24"/>
+          <w:szCs w:val="24"/>
+        </w:rPr>
+      </w:pPr>
+      <w:r>
+        <w:rPr>
+          <w:sz w:val="24"/>
+          <w:szCs w:val="24"/>
+        </w:rPr>
+        <w:t xml:space="preserve">Go to this URL and download: </w:t>
+      </w:r>
+      <w:hyperlink r:id="rId7" w:history="1">
+        <w:r>
+          <w:rPr>
+            <w:rStyle w:val="Hyperlink"/>
+            <w:sz w:val="24"/>
+            <w:szCs w:val="24"/>
+          </w:rPr>
+          <w:t>https://gitforwindows.org/</w:t>
+        </w:r>
+      </w:hyperlink>
+    </w:p>
+    <w:p>
+      <w:pPr>
+        <w:rPr>
+          <w:rFonts w:cs="Arial"/>
+          <w:sz w:val="24"/>
+          <w:szCs w:val="24"/>
+          <w:shd w:val="clear" w:color="auto" w:fill="FFFFFF"/>
+        </w:rPr>
+      </w:pPr>
+      <w:r>
+        <w:rPr>
+          <w:rFonts w:cs="Arial"/>
+          <w:sz w:val="24"/>
+          <w:szCs w:val="24"/>
+          <w:shd w:val="clear" w:color="auto" w:fill="FFFFFF"/>
+        </w:rPr>
+        <w:t>I</w:t>
+      </w:r>
+      <w:r>
+        <w:rPr>
+          <w:rFonts w:cs="Arial"/>
+          <w:sz w:val="24"/>
+          <w:szCs w:val="24"/>
+          <w:shd w:val="clear" w:color="auto" w:fill="FFFFFF"/>
+        </w:rPr>
+        <w:t xml:space="preserve">t offers both a GUI client and a BASH </w:t>
+      </w:r>
+      <w:r>
+        <w:rPr>
+          <w:rFonts w:cs="Arial"/>
+          <w:sz w:val="24"/>
+          <w:szCs w:val="24"/>
+          <w:shd w:val="clear" w:color="auto" w:fill="FFFFFF"/>
+        </w:rPr>
+        <w:t>command</w:t>
+      </w:r>
+      <w:r>
+        <w:rPr>
+          <w:rFonts w:cs="Arial"/>
+          <w:sz w:val="24"/>
+          <w:szCs w:val="24"/>
+          <w:shd w:val="clear" w:color="auto" w:fill="FFFFFF"/>
+        </w:rPr>
+        <w:t xml:space="preserve"> line emulator</w:t>
+      </w:r>
+      <w:r>
+        <w:rPr>
+          <w:rFonts w:cs="Arial"/>
+          <w:sz w:val="24"/>
+          <w:szCs w:val="24"/>
+          <w:shd w:val="clear" w:color="auto" w:fill="FFFFFF"/>
+        </w:rPr>
+        <w:t xml:space="preserve"> needed for Git.</w:t>
+      </w:r>
+    </w:p>
+    <w:p>
+      <w:pPr>
+        <w:rPr>
+          <w:rFonts w:cs="Arial"/>
+          <w:sz w:val="24"/>
+          <w:szCs w:val="24"/>
+          <w:shd w:val="clear" w:color="auto" w:fill="FFFFFF"/>
+        </w:rPr>
+      </w:pPr>
+      <w:r>
+        <w:rPr>
+          <w:rFonts w:cs="Arial"/>
+          <w:sz w:val="24"/>
+          <w:szCs w:val="24"/>
+          <w:shd w:val="clear" w:color="auto" w:fill="FFFFFF"/>
+        </w:rPr>
+        <w:t>Steps shown below:</w:t>
+      </w:r>
+    </w:p>
+    <w:p>
+      <w:pPr>
+        <w:rPr>
+          <w:rFonts w:cs="Arial"/>
+          <w:sz w:val="24"/>
+          <w:szCs w:val="24"/>
+          <w:shd w:val="clear" w:color="auto" w:fill="FFFFFF"/>
+        </w:rPr>
+      </w:pPr>
+      <w:r>
+        <w:rPr>
+          <w:noProof/>
+          <w:shd w:val="clear" w:color="auto" w:fill="FFFFFF"/>
+        </w:rPr>
+        <w:drawing>
+          <wp:inline distT="0" distB="0" distL="0" distR="0" wp14:anchorId="142BEC66" wp14:editId="7418B634">
+            <wp:extent cx="2833856" cy="2190750"/>
+            <wp:effectExtent l="0" t="0" r="5080" b="0"/>
+            <wp:docPr id="6" name="Picture 6"/>
+            <wp:cNvGraphicFramePr>
+              <a:graphicFrameLocks xmlns:a="http://schemas.openxmlformats.org/drawingml/2006/main" noChangeAspect="1"/>
+            </wp:cNvGraphicFramePr>
+            <a:graphic xmlns:a="http://schemas.openxmlformats.org/drawingml/2006/main">
+              <a:graphicData uri="http://schemas.openxmlformats.org/drawingml/2006/picture">
+                <pic:pic xmlns:pic="http://schemas.openxmlformats.org/drawingml/2006/picture">
+                  <pic:nvPicPr>
+                    <pic:cNvPr id="0" name="8.png"/>
+                    <pic:cNvPicPr/>
+                  </pic:nvPicPr>
+                  <pic:blipFill>
+                    <a:blip r:embed="rId8">
+                      <a:extLst>
+                        <a:ext uri="{28A0092B-C50C-407E-A947-70E740481C1C}">
+                          <a14:useLocalDpi xmlns:a14="http://schemas.microsoft.com/office/drawing/2010/main" val="0"/>
+                        </a:ext>
+                      </a:extLst>
+                    </a:blip>
+                    <a:stretch>
+                      <a:fillRect/>
+                    </a:stretch>
+                  </pic:blipFill>
+                  <pic:spPr>
+                    <a:xfrm>
+                      <a:off x="0" y="0"/>
+                      <a:ext cx="2833856" cy="2190750"/>
+                    </a:xfrm>
+                    <a:prstGeom prst="rect">
+                      <a:avLst/>
+                    </a:prstGeom>
+                  </pic:spPr>
+                </pic:pic>
+              </a:graphicData>
+            </a:graphic>
+          </wp:inline>
+        </w:drawing>
+      </w:r>
+      <w:r>
+        <w:rPr>
+          <w:noProof/>
+          <w:shd w:val="clear" w:color="auto" w:fill="FFFFFF"/>
+        </w:rPr>
+        <w:drawing>
+          <wp:inline distT="0" distB="0" distL="0" distR="0" wp14:anchorId="7312EF16" wp14:editId="386B051F">
+            <wp:extent cx="2823931" cy="2228850"/>
+            <wp:effectExtent l="0" t="0" r="0" b="0"/>
+            <wp:docPr id="7" name="Picture 7"/>
+            <wp:cNvGraphicFramePr>
+              <a:graphicFrameLocks xmlns:a="http://schemas.openxmlformats.org/drawingml/2006/main" noChangeAspect="1"/>
+            </wp:cNvGraphicFramePr>
+            <a:graphic xmlns:a="http://schemas.openxmlformats.org/drawingml/2006/main">
+              <a:graphicData uri="http://schemas.openxmlformats.org/drawingml/2006/picture">
+                <pic:pic xmlns:pic="http://schemas.openxmlformats.org/drawingml/2006/picture">
+                  <pic:nvPicPr>
+                    <pic:cNvPr id="0" name="9.png"/>
+                    <pic:cNvPicPr/>
+                  </pic:nvPicPr>
+                  <pic:blipFill>
+                    <a:blip r:embed="rId9">
+                      <a:extLst>
+                        <a:ext uri="{28A0092B-C50C-407E-A947-70E740481C1C}">
+                          <a14:useLocalDpi xmlns:a14="http://schemas.microsoft.com/office/drawing/2010/main" val="0"/>
+                        </a:ext>
+                      </a:extLst>
+                    </a:blip>
+                    <a:stretch>
+                      <a:fillRect/>
+                    </a:stretch>
+                  </pic:blipFill>
+                  <pic:spPr>
+                    <a:xfrm>
+                      <a:off x="0" y="0"/>
+                      <a:ext cx="2824325" cy="2229161"/>
+                    </a:xfrm>
+                    <a:prstGeom prst="rect">
+                      <a:avLst/>
+                    </a:prstGeom>
+                  </pic:spPr>
+                </pic:pic>
+              </a:graphicData>
+            </a:graphic>
+          </wp:inline>
+        </w:drawing>
+      </w:r>
+      <w:r>
+        <w:rPr>
+          <w:noProof/>
+          <w:shd w:val="clear" w:color="auto" w:fill="FFFFFF"/>
+        </w:rPr>
+        <w:drawing>
+          <wp:inline distT="0" distB="0" distL="0" distR="0" wp14:anchorId="7CB03FEA" wp14:editId="1090E30E">
+            <wp:extent cx="2827888" cy="2171700"/>
+            <wp:effectExtent l="0" t="0" r="0" b="0"/>
+            <wp:docPr id="8" name="Picture 8"/>
+            <wp:cNvGraphicFramePr>
+              <a:graphicFrameLocks xmlns:a="http://schemas.openxmlformats.org/drawingml/2006/main" noChangeAspect="1"/>
+            </wp:cNvGraphicFramePr>
+            <a:graphic xmlns:a="http://schemas.openxmlformats.org/drawingml/2006/main">
+              <a:graphicData uri="http://schemas.openxmlformats.org/drawingml/2006/picture">
+                <pic:pic xmlns:pic="http://schemas.openxmlformats.org/drawingml/2006/picture">
+                  <pic:nvPicPr>
+                    <pic:cNvPr id="0" name="10.png"/>
+                    <pic:cNvPicPr/>
+                  </pic:nvPicPr>
+                  <pic:blipFill>
+                    <a:blip r:embed="rId10">
+                      <a:extLst>
+                        <a:ext uri="{28A0092B-C50C-407E-A947-70E740481C1C}">
+                          <a14:useLocalDpi xmlns:a14="http://schemas.microsoft.com/office/drawing/2010/main" val="0"/>
+                        </a:ext>
+                      </a:extLst>
+                    </a:blip>
+                    <a:stretch>
+                      <a:fillRect/>
+                    </a:stretch>
+                  </pic:blipFill>
+                  <pic:spPr>
+                    <a:xfrm>
+                      <a:off x="0" y="0"/>
+                      <a:ext cx="2829320" cy="2172800"/>
+                    </a:xfrm>
+                    <a:prstGeom prst="rect">
+                      <a:avLst/>
+                    </a:prstGeom>
+                  </pic:spPr>
+                </pic:pic>
+              </a:graphicData>
+            </a:graphic>
+          </wp:inline>
+        </w:drawing>
+      </w:r>
+      <w:r>
+        <w:rPr>
+          <w:noProof/>
+          <w:shd w:val="clear" w:color="auto" w:fill="FFFFFF"/>
+        </w:rPr>
+        <w:drawing>
+          <wp:inline distT="0" distB="0" distL="0" distR="0" wp14:anchorId="21634B0F" wp14:editId="7943300C">
+            <wp:extent cx="2809875" cy="2170698"/>
+            <wp:effectExtent l="0" t="0" r="0" b="1270"/>
+            <wp:docPr id="9" name="Picture 9"/>
+            <wp:cNvGraphicFramePr>
+              <a:graphicFrameLocks xmlns:a="http://schemas.openxmlformats.org/drawingml/2006/main" noChangeAspect="1"/>
+            </wp:cNvGraphicFramePr>
+            <a:graphic xmlns:a="http://schemas.openxmlformats.org/drawingml/2006/main">
+              <a:graphicData uri="http://schemas.openxmlformats.org/drawingml/2006/picture">
+                <pic:pic xmlns:pic="http://schemas.openxmlformats.org/drawingml/2006/picture">
+                  <pic:nvPicPr>
+                    <pic:cNvPr id="0" name="11.png"/>
+                    <pic:cNvPicPr/>
+                  </pic:nvPicPr>
+                  <pic:blipFill>
+                    <a:blip r:embed="rId11">
+                      <a:extLst>
+                        <a:ext uri="{28A0092B-C50C-407E-A947-70E740481C1C}">
+                          <a14:useLocalDpi xmlns:a14="http://schemas.microsoft.com/office/drawing/2010/main" val="0"/>
+                        </a:ext>
+                      </a:extLst>
+                    </a:blip>
+                    <a:stretch>
+                      <a:fillRect/>
+                    </a:stretch>
+                  </pic:blipFill>
+                  <pic:spPr>
+                    <a:xfrm>
+                      <a:off x="0" y="0"/>
+                      <a:ext cx="2810268" cy="2171002"/>
+                    </a:xfrm>
+                    <a:prstGeom prst="rect">
+                      <a:avLst/>
+                    </a:prstGeom>
+                  </pic:spPr>
+                </pic:pic>
+              </a:graphicData>
+            </a:graphic>
+          </wp:inline>
+        </w:drawing>
+      </w:r>
+      <w:r>
+        <w:rPr>
+          <w:noProof/>
+          <w:shd w:val="clear" w:color="auto" w:fill="FFFFFF"/>
+        </w:rPr>
+        <w:drawing>
+          <wp:inline distT="0" distB="0" distL="0" distR="0" wp14:anchorId="21974601" wp14:editId="436561C4">
+            <wp:extent cx="2876550" cy="2251703"/>
+            <wp:effectExtent l="0" t="0" r="0" b="0"/>
+            <wp:docPr id="10" name="Picture 10"/>
+            <wp:cNvGraphicFramePr>
+              <a:graphicFrameLocks xmlns:a="http://schemas.openxmlformats.org/drawingml/2006/main" noChangeAspect="1"/>
+            </wp:cNvGraphicFramePr>
+            <a:graphic xmlns:a="http://schemas.openxmlformats.org/drawingml/2006/main">
+              <a:graphicData uri="http://schemas.openxmlformats.org/drawingml/2006/picture">
+                <pic:pic xmlns:pic="http://schemas.openxmlformats.org/drawingml/2006/picture">
+                  <pic:nvPicPr>
+                    <pic:cNvPr id="0" name="12.png"/>
+                    <pic:cNvPicPr/>
+                  </pic:nvPicPr>
+                  <pic:blipFill>
+                    <a:blip r:embed="rId12">
+                      <a:extLst>
+                        <a:ext uri="{28A0092B-C50C-407E-A947-70E740481C1C}">
+                          <a14:useLocalDpi xmlns:a14="http://schemas.microsoft.com/office/drawing/2010/main" val="0"/>
+                        </a:ext>
+                      </a:extLst>
+                    </a:blip>
+                    <a:stretch>
+                      <a:fillRect/>
+                    </a:stretch>
+                  </pic:blipFill>
+                  <pic:spPr>
+                    <a:xfrm>
+                      <a:off x="0" y="0"/>
+                      <a:ext cx="2876952" cy="2252018"/>
+                    </a:xfrm>
+                    <a:prstGeom prst="rect">
+                      <a:avLst/>
+                    </a:prstGeom>
+                  </pic:spPr>
+                </pic:pic>
+              </a:graphicData>
+            </a:graphic>
+          </wp:inline>
+        </w:drawing>
+      </w:r>
+      <w:r>
+        <w:rPr>
+          <w:noProof/>
+          <w:shd w:val="clear" w:color="auto" w:fill="FFFFFF"/>
+        </w:rPr>
+        <w:drawing>
+          <wp:inline distT="0" distB="0" distL="0" distR="0" wp14:anchorId="23646808" wp14:editId="5DF7CDDA">
+            <wp:extent cx="2714625" cy="2120801"/>
+            <wp:effectExtent l="0" t="0" r="0" b="0"/>
+            <wp:docPr id="11" name="Picture 11"/>
+            <wp:cNvGraphicFramePr>
+              <a:graphicFrameLocks xmlns:a="http://schemas.openxmlformats.org/drawingml/2006/main" noChangeAspect="1"/>
+            </wp:cNvGraphicFramePr>
+            <a:graphic xmlns:a="http://schemas.openxmlformats.org/drawingml/2006/main">
+              <a:graphicData uri="http://schemas.openxmlformats.org/drawingml/2006/picture">
+                <pic:pic xmlns:pic="http://schemas.openxmlformats.org/drawingml/2006/picture">
+                  <pic:nvPicPr>
+                    <pic:cNvPr id="0" name="13.png"/>
+                    <pic:cNvPicPr/>
+                  </pic:nvPicPr>
+                  <pic:blipFill>
+                    <a:blip r:embed="rId13">
+                      <a:extLst>
+                        <a:ext uri="{28A0092B-C50C-407E-A947-70E740481C1C}">
+                          <a14:useLocalDpi xmlns:a14="http://schemas.microsoft.com/office/drawing/2010/main" val="0"/>
+                        </a:ext>
+                      </a:extLst>
+                    </a:blip>
+                    <a:stretch>
+                      <a:fillRect/>
+                    </a:stretch>
+                  </pic:blipFill>
+                  <pic:spPr>
+                    <a:xfrm>
+                      <a:off x="0" y="0"/>
+                      <a:ext cx="2715004" cy="2121097"/>
+                    </a:xfrm>
+                    <a:prstGeom prst="rect">
+                      <a:avLst/>
+                    </a:prstGeom>
+                  </pic:spPr>
+                </pic:pic>
+              </a:graphicData>
+            </a:graphic>
+          </wp:inline>
+        </w:drawing>
+      </w:r>
+      <w:r>
+        <w:rPr>
+          <w:noProof/>
+          <w:shd w:val="clear" w:color="auto" w:fill="FFFFFF"/>
+        </w:rPr>
+        <w:lastRenderedPageBreak/>
+        <w:drawing>
+          <wp:inline distT="0" distB="0" distL="0" distR="0" wp14:anchorId="06A100F6" wp14:editId="69AE8BE5">
+            <wp:extent cx="2771775" cy="2145019"/>
+            <wp:effectExtent l="0" t="0" r="0" b="8255"/>
+            <wp:docPr id="12" name="Picture 12"/>
+            <wp:cNvGraphicFramePr>
+              <a:graphicFrameLocks xmlns:a="http://schemas.openxmlformats.org/drawingml/2006/main" noChangeAspect="1"/>
+            </wp:cNvGraphicFramePr>
+            <a:graphic xmlns:a="http://schemas.openxmlformats.org/drawingml/2006/main">
+              <a:graphicData uri="http://schemas.openxmlformats.org/drawingml/2006/picture">
+                <pic:pic xmlns:pic="http://schemas.openxmlformats.org/drawingml/2006/picture">
+                  <pic:nvPicPr>
+                    <pic:cNvPr id="0" name="14.png"/>
+                    <pic:cNvPicPr/>
+                  </pic:nvPicPr>
+                  <pic:blipFill>
+                    <a:blip r:embed="rId14">
+                      <a:extLst>
+                        <a:ext uri="{28A0092B-C50C-407E-A947-70E740481C1C}">
+                          <a14:useLocalDpi xmlns:a14="http://schemas.microsoft.com/office/drawing/2010/main" val="0"/>
+                        </a:ext>
+                      </a:extLst>
+                    </a:blip>
+                    <a:stretch>
+                      <a:fillRect/>
+                    </a:stretch>
+                  </pic:blipFill>
+                  <pic:spPr>
+                    <a:xfrm>
+                      <a:off x="0" y="0"/>
+                      <a:ext cx="2773947" cy="2146700"/>
+                    </a:xfrm>
+                    <a:prstGeom prst="rect">
+                      <a:avLst/>
+                    </a:prstGeom>
+                  </pic:spPr>
+                </pic:pic>
+              </a:graphicData>
+            </a:graphic>
+          </wp:inline>
+        </w:drawing>
+      </w:r>
+      <w:r>
+        <w:rPr>
+          <w:noProof/>
+          <w:shd w:val="clear" w:color="auto" w:fill="FFFFFF"/>
+        </w:rPr>
+        <w:drawing>
+          <wp:inline distT="0" distB="0" distL="0" distR="0" wp14:anchorId="6839C8AD" wp14:editId="0BD471B0">
+            <wp:extent cx="2771775" cy="2163071"/>
+            <wp:effectExtent l="0" t="0" r="0" b="8890"/>
+            <wp:docPr id="13" name="Picture 13"/>
+            <wp:cNvGraphicFramePr>
+              <a:graphicFrameLocks xmlns:a="http://schemas.openxmlformats.org/drawingml/2006/main" noChangeAspect="1"/>
+            </wp:cNvGraphicFramePr>
+            <a:graphic xmlns:a="http://schemas.openxmlformats.org/drawingml/2006/main">
+              <a:graphicData uri="http://schemas.openxmlformats.org/drawingml/2006/picture">
+                <pic:pic xmlns:pic="http://schemas.openxmlformats.org/drawingml/2006/picture">
+                  <pic:nvPicPr>
+                    <pic:cNvPr id="0" name="15.png"/>
+                    <pic:cNvPicPr/>
+                  </pic:nvPicPr>
+                  <pic:blipFill>
+                    <a:blip r:embed="rId15">
+                      <a:extLst>
+                        <a:ext uri="{28A0092B-C50C-407E-A947-70E740481C1C}">
+                          <a14:useLocalDpi xmlns:a14="http://schemas.microsoft.com/office/drawing/2010/main" val="0"/>
+                        </a:ext>
+                      </a:extLst>
+                    </a:blip>
+                    <a:stretch>
+                      <a:fillRect/>
+                    </a:stretch>
+                  </pic:blipFill>
+                  <pic:spPr>
+                    <a:xfrm>
+                      <a:off x="0" y="0"/>
+                      <a:ext cx="2772162" cy="2163373"/>
+                    </a:xfrm>
+                    <a:prstGeom prst="rect">
+                      <a:avLst/>
+                    </a:prstGeom>
+                  </pic:spPr>
+                </pic:pic>
+              </a:graphicData>
+            </a:graphic>
+          </wp:inline>
+        </w:drawing>
+      </w:r>
+      <w:r>
+        <w:rPr>
+          <w:noProof/>
+          <w:shd w:val="clear" w:color="auto" w:fill="FFFFFF"/>
+        </w:rPr>
+        <w:drawing>
+          <wp:inline distT="0" distB="0" distL="0" distR="0" wp14:anchorId="701A226F" wp14:editId="35A7F0B0">
+            <wp:extent cx="2771775" cy="2154621"/>
+            <wp:effectExtent l="0" t="0" r="0" b="0"/>
+            <wp:docPr id="14" name="Picture 14"/>
+            <wp:cNvGraphicFramePr>
+              <a:graphicFrameLocks xmlns:a="http://schemas.openxmlformats.org/drawingml/2006/main" noChangeAspect="1"/>
+            </wp:cNvGraphicFramePr>
+            <a:graphic xmlns:a="http://schemas.openxmlformats.org/drawingml/2006/main">
+              <a:graphicData uri="http://schemas.openxmlformats.org/drawingml/2006/picture">
+                <pic:pic xmlns:pic="http://schemas.openxmlformats.org/drawingml/2006/picture">
+                  <pic:nvPicPr>
+                    <pic:cNvPr id="0" name="16.png"/>
+                    <pic:cNvPicPr/>
+                  </pic:nvPicPr>
+                  <pic:blipFill>
+                    <a:blip r:embed="rId16">
+                      <a:extLst>
+                        <a:ext uri="{28A0092B-C50C-407E-A947-70E740481C1C}">
+                          <a14:useLocalDpi xmlns:a14="http://schemas.microsoft.com/office/drawing/2010/main" val="0"/>
+                        </a:ext>
+                      </a:extLst>
+                    </a:blip>
+                    <a:stretch>
+                      <a:fillRect/>
+                    </a:stretch>
+                  </pic:blipFill>
+                  <pic:spPr>
+                    <a:xfrm>
+                      <a:off x="0" y="0"/>
+                      <a:ext cx="2777054" cy="2158725"/>
+                    </a:xfrm>
+                    <a:prstGeom prst="rect">
+                      <a:avLst/>
+                    </a:prstGeom>
+                  </pic:spPr>
+                </pic:pic>
+              </a:graphicData>
+            </a:graphic>
+          </wp:inline>
+        </w:drawing>
+      </w:r>
+      <w:r>
+        <w:rPr>
+          <w:noProof/>
+          <w:shd w:val="clear" w:color="auto" w:fill="FFFFFF"/>
+        </w:rPr>
+        <w:drawing>
+          <wp:inline distT="0" distB="0" distL="0" distR="0" wp14:anchorId="06C96D3A" wp14:editId="78700303">
+            <wp:extent cx="2686050" cy="2082738"/>
+            <wp:effectExtent l="0" t="0" r="0" b="0"/>
+            <wp:docPr id="15" name="Picture 15"/>
+            <wp:cNvGraphicFramePr>
+              <a:graphicFrameLocks xmlns:a="http://schemas.openxmlformats.org/drawingml/2006/main" noChangeAspect="1"/>
+            </wp:cNvGraphicFramePr>
+            <a:graphic xmlns:a="http://schemas.openxmlformats.org/drawingml/2006/main">
+              <a:graphicData uri="http://schemas.openxmlformats.org/drawingml/2006/picture">
+                <pic:pic xmlns:pic="http://schemas.openxmlformats.org/drawingml/2006/picture">
+                  <pic:nvPicPr>
+                    <pic:cNvPr id="0" name="17.png"/>
+                    <pic:cNvPicPr/>
+                  </pic:nvPicPr>
+                  <pic:blipFill>
+                    <a:blip r:embed="rId17">
+                      <a:extLst>
+                        <a:ext uri="{28A0092B-C50C-407E-A947-70E740481C1C}">
+                          <a14:useLocalDpi xmlns:a14="http://schemas.microsoft.com/office/drawing/2010/main" val="0"/>
+                        </a:ext>
+                      </a:extLst>
+                    </a:blip>
+                    <a:stretch>
+                      <a:fillRect/>
+                    </a:stretch>
+                  </pic:blipFill>
+                  <pic:spPr>
+                    <a:xfrm>
+                      <a:off x="0" y="0"/>
+                      <a:ext cx="2686425" cy="2083029"/>
+                    </a:xfrm>
+                    <a:prstGeom prst="rect">
+                      <a:avLst/>
+                    </a:prstGeom>
+                  </pic:spPr>
+                </pic:pic>
+              </a:graphicData>
+            </a:graphic>
+          </wp:inline>
+        </w:drawing>
+      </w:r>
+      <w:r>
+        <w:rPr>
+          <w:noProof/>
+          <w:shd w:val="clear" w:color="auto" w:fill="FFFFFF"/>
+        </w:rPr>
+        <w:drawing>
+          <wp:inline distT="0" distB="0" distL="0" distR="0" wp14:anchorId="7C308C16" wp14:editId="6D7B2DE3">
+            <wp:extent cx="2771775" cy="2162416"/>
+            <wp:effectExtent l="0" t="0" r="0" b="9525"/>
+            <wp:docPr id="16" name="Picture 16"/>
+            <wp:cNvGraphicFramePr>
+              <a:graphicFrameLocks xmlns:a="http://schemas.openxmlformats.org/drawingml/2006/main" noChangeAspect="1"/>
+            </wp:cNvGraphicFramePr>
+            <a:graphic xmlns:a="http://schemas.openxmlformats.org/drawingml/2006/main">
+              <a:graphicData uri="http://schemas.openxmlformats.org/drawingml/2006/picture">
+                <pic:pic xmlns:pic="http://schemas.openxmlformats.org/drawingml/2006/picture">
+                  <pic:nvPicPr>
+                    <pic:cNvPr id="0" name="18.png"/>
+                    <pic:cNvPicPr/>
+                  </pic:nvPicPr>
+                  <pic:blipFill>
+                    <a:blip r:embed="rId18">
+                      <a:extLst>
+                        <a:ext uri="{28A0092B-C50C-407E-A947-70E740481C1C}">
+                          <a14:useLocalDpi xmlns:a14="http://schemas.microsoft.com/office/drawing/2010/main" val="0"/>
+                        </a:ext>
+                      </a:extLst>
+                    </a:blip>
+                    <a:stretch>
+                      <a:fillRect/>
+                    </a:stretch>
+                  </pic:blipFill>
+                  <pic:spPr>
+                    <a:xfrm>
+                      <a:off x="0" y="0"/>
+                      <a:ext cx="2772212" cy="2162757"/>
+                    </a:xfrm>
+                    <a:prstGeom prst="rect">
+                      <a:avLst/>
+                    </a:prstGeom>
+                  </pic:spPr>
+                </pic:pic>
+              </a:graphicData>
+            </a:graphic>
+          </wp:inline>
+        </w:drawing>
+      </w:r>
+    </w:p>
+    <w:p>
+      <w:pPr>
+        <w:pStyle w:val="NormalWeb"/>
+        <w:shd w:val="clear" w:color="auto" w:fill="FFFFFF"/>
+        <w:spacing w:before="240" w:beforeAutospacing="0" w:after="360" w:afterAutospacing="0"/>
+        <w:textAlignment w:val="baseline"/>
+        <w:rPr>
+          <w:rFonts w:cs="Arial"/>
+          <w:b/>
+          <w:shd w:val="clear" w:color="auto" w:fill="FFFFFF"/>
+        </w:rPr>
+      </w:pPr>
+    </w:p>
+    <w:p>
+      <w:pPr>
+        <w:pStyle w:val="NormalWeb"/>
+        <w:shd w:val="clear" w:color="auto" w:fill="FFFFFF"/>
+        <w:spacing w:before="240" w:beforeAutospacing="0" w:after="360" w:afterAutospacing="0"/>
+        <w:textAlignment w:val="baseline"/>
+        <w:rPr>
+          <w:rFonts w:cs="Arial"/>
+          <w:b/>
+          <w:shd w:val="clear" w:color="auto" w:fill="FFFFFF"/>
+        </w:rPr>
+      </w:pPr>
+    </w:p>
+    <w:p>
+      <w:pPr>
+        <w:pStyle w:val="NormalWeb"/>
+        <w:shd w:val="clear" w:color="auto" w:fill="FFFFFF"/>
+        <w:spacing w:before="240" w:beforeAutospacing="0" w:after="360" w:afterAutospacing="0"/>
+        <w:textAlignment w:val="baseline"/>
+        <w:rPr>
+          <w:rFonts w:cs="Arial"/>
+          <w:b/>
+          <w:shd w:val="clear" w:color="auto" w:fill="FFFFFF"/>
+        </w:rPr>
+      </w:pPr>
+    </w:p>
+    <w:p>
+      <w:pPr>
+        <w:pStyle w:val="NormalWeb"/>
+        <w:shd w:val="clear" w:color="auto" w:fill="FFFFFF"/>
+        <w:spacing w:before="240" w:beforeAutospacing="0" w:after="360" w:afterAutospacing="0"/>
+        <w:textAlignment w:val="baseline"/>
+        <w:rPr>
+          <w:rFonts w:cs="Arial"/>
+          <w:b/>
+          <w:shd w:val="clear" w:color="auto" w:fill="FFFFFF"/>
+        </w:rPr>
+      </w:pPr>
+    </w:p>
+    <w:p>
+      <w:pPr>
+        <w:pStyle w:val="NormalWeb"/>
+        <w:shd w:val="clear" w:color="auto" w:fill="FFFFFF"/>
+        <w:spacing w:before="240" w:beforeAutospacing="0" w:after="360" w:afterAutospacing="0"/>
+        <w:textAlignment w:val="baseline"/>
+        <w:rPr>
+          <w:rFonts w:cs="Arial"/>
+          <w:b/>
+          <w:shd w:val="clear" w:color="auto" w:fill="FFFFFF"/>
+        </w:rPr>
+      </w:pPr>
       <w:bookmarkStart w:id="0" w:name="_GoBack"/>
       <w:bookmarkEnd w:id="0"/>
+      <w:r>
+        <w:rPr>
+          <w:rFonts w:cs="Arial"/>
+          <w:b/>
+          <w:shd w:val="clear" w:color="auto" w:fill="FFFFFF"/>
+        </w:rPr>
+        <w:lastRenderedPageBreak/>
+        <w:t>Configuring Git</w:t>
+      </w:r>
+      <w:r>
+        <w:rPr>
+          <w:rFonts w:cs="Arial"/>
+          <w:b/>
+          <w:shd w:val="clear" w:color="auto" w:fill="FFFFFF"/>
+        </w:rPr>
+        <w:t xml:space="preserve">: </w:t>
+      </w:r>
+    </w:p>
+    <w:p>
+      <w:pPr>
+        <w:pStyle w:val="NormalWeb"/>
+        <w:shd w:val="clear" w:color="auto" w:fill="FFFFFF"/>
+        <w:spacing w:before="240" w:beforeAutospacing="0" w:after="360" w:afterAutospacing="0"/>
+        <w:textAlignment w:val="baseline"/>
+        <w:rPr>
+          <w:rFonts w:asciiTheme="minorHAnsi" w:hAnsiTheme="minorHAnsi" w:cs="Arial"/>
+        </w:rPr>
+      </w:pPr>
+      <w:r>
+        <w:rPr>
+          <w:rFonts w:asciiTheme="minorHAnsi" w:hAnsiTheme="minorHAnsi" w:cs="Arial"/>
+        </w:rPr>
+        <w:t>Now that we've installed git on our computer, we will need to add some quick configurations. There are a lot of options that can be fiddled with, but we are going to set up the most important ones: our username and email. Open a terminal and run these commands:</w:t>
+      </w:r>
+    </w:p>
+    <w:p>
+      <w:pPr>
+        <w:pBdr>
+          <w:left w:val="single" w:sz="6" w:space="11" w:color="AEC8DA"/>
+        </w:pBdr>
+        <w:shd w:val="clear" w:color="auto" w:fill="FAFAFA"/>
+        <w:tabs>
+          <w:tab w:val="left" w:pos="916"/>
+          <w:tab w:val="left" w:pos="1832"/>
+          <w:tab w:val="left" w:pos="2748"/>
+          <w:tab w:val="left" w:pos="3664"/>
+          <w:tab w:val="left" w:pos="4580"/>
+          <w:tab w:val="left" w:pos="5496"/>
+          <w:tab w:val="left" w:pos="6412"/>
+          <w:tab w:val="left" w:pos="7328"/>
+          <w:tab w:val="left" w:pos="8244"/>
+          <w:tab w:val="left" w:pos="9160"/>
+          <w:tab w:val="left" w:pos="10076"/>
+          <w:tab w:val="left" w:pos="10992"/>
+          <w:tab w:val="left" w:pos="11908"/>
+          <w:tab w:val="left" w:pos="12824"/>
+          <w:tab w:val="left" w:pos="13740"/>
+          <w:tab w:val="left" w:pos="14656"/>
+        </w:tabs>
+        <w:wordWrap w:val="0"/>
+        <w:spacing w:after="0" w:line="240" w:lineRule="auto"/>
+        <w:textAlignment w:val="baseline"/>
+        <w:rPr>
+          <w:rFonts w:ascii="Courier New" w:eastAsia="Times New Roman" w:hAnsi="Courier New" w:cs="Courier New"/>
+          <w:color w:val="191919"/>
+          <w:spacing w:val="5"/>
+          <w:sz w:val="18"/>
+          <w:szCs w:val="18"/>
+        </w:rPr>
+      </w:pPr>
+      <w:r>
+        <w:rPr>
+          <w:rFonts w:ascii="Courier New" w:eastAsia="Times New Roman" w:hAnsi="Courier New" w:cs="Courier New"/>
+          <w:color w:val="191919"/>
+          <w:spacing w:val="5"/>
+          <w:sz w:val="18"/>
+          <w:szCs w:val="18"/>
+        </w:rPr>
+        <w:t>$ git config --</w:t>
+      </w:r>
+      <w:r>
+        <w:rPr>
+          <w:rFonts w:ascii="Courier New" w:eastAsia="Times New Roman" w:hAnsi="Courier New" w:cs="Courier New"/>
+          <w:color w:val="F5871F"/>
+          <w:spacing w:val="5"/>
+          <w:sz w:val="18"/>
+          <w:szCs w:val="18"/>
+          <w:bdr w:val="none" w:sz="0" w:space="0" w:color="auto" w:frame="1"/>
+        </w:rPr>
+        <w:t>global</w:t>
+      </w:r>
+      <w:r>
+        <w:rPr>
+          <w:rFonts w:ascii="Courier New" w:eastAsia="Times New Roman" w:hAnsi="Courier New" w:cs="Courier New"/>
+          <w:color w:val="191919"/>
+          <w:spacing w:val="5"/>
+          <w:sz w:val="18"/>
+          <w:szCs w:val="18"/>
+        </w:rPr>
+        <w:t xml:space="preserve"> user.name </w:t>
+      </w:r>
+      <w:r>
+        <w:rPr>
+          <w:rFonts w:ascii="Courier New" w:eastAsia="Times New Roman" w:hAnsi="Courier New" w:cs="Courier New"/>
+          <w:color w:val="669900"/>
+          <w:spacing w:val="5"/>
+          <w:sz w:val="18"/>
+          <w:szCs w:val="18"/>
+          <w:bdr w:val="none" w:sz="0" w:space="0" w:color="auto" w:frame="1"/>
+        </w:rPr>
+        <w:t>"My Name"</w:t>
+      </w:r>
+    </w:p>
+    <w:p>
+      <w:pPr>
+        <w:pBdr>
+          <w:left w:val="single" w:sz="6" w:space="11" w:color="AEC8DA"/>
+        </w:pBdr>
+        <w:shd w:val="clear" w:color="auto" w:fill="FAFAFA"/>
+        <w:tabs>
+          <w:tab w:val="left" w:pos="916"/>
+          <w:tab w:val="left" w:pos="1832"/>
+          <w:tab w:val="left" w:pos="2748"/>
+          <w:tab w:val="left" w:pos="3664"/>
+          <w:tab w:val="left" w:pos="4580"/>
+          <w:tab w:val="left" w:pos="5496"/>
+          <w:tab w:val="left" w:pos="6412"/>
+          <w:tab w:val="left" w:pos="7328"/>
+          <w:tab w:val="left" w:pos="8244"/>
+          <w:tab w:val="left" w:pos="9160"/>
+          <w:tab w:val="left" w:pos="10076"/>
+          <w:tab w:val="left" w:pos="10992"/>
+          <w:tab w:val="left" w:pos="11908"/>
+          <w:tab w:val="left" w:pos="12824"/>
+          <w:tab w:val="left" w:pos="13740"/>
+          <w:tab w:val="left" w:pos="14656"/>
+        </w:tabs>
+        <w:wordWrap w:val="0"/>
+        <w:spacing w:after="0" w:line="240" w:lineRule="auto"/>
+        <w:textAlignment w:val="baseline"/>
+        <w:rPr>
+          <w:rFonts w:ascii="Courier New" w:eastAsia="Times New Roman" w:hAnsi="Courier New" w:cs="Courier New"/>
+          <w:color w:val="191919"/>
+          <w:spacing w:val="5"/>
+          <w:sz w:val="18"/>
+          <w:szCs w:val="18"/>
+        </w:rPr>
+      </w:pPr>
+      <w:r>
+        <w:rPr>
+          <w:rFonts w:ascii="Courier New" w:eastAsia="Times New Roman" w:hAnsi="Courier New" w:cs="Courier New"/>
+          <w:color w:val="191919"/>
+          <w:spacing w:val="5"/>
+          <w:sz w:val="18"/>
+          <w:szCs w:val="18"/>
+        </w:rPr>
+        <w:t>$ git config --</w:t>
+      </w:r>
+      <w:r>
+        <w:rPr>
+          <w:rFonts w:ascii="Courier New" w:eastAsia="Times New Roman" w:hAnsi="Courier New" w:cs="Courier New"/>
+          <w:color w:val="F5871F"/>
+          <w:spacing w:val="5"/>
+          <w:sz w:val="18"/>
+          <w:szCs w:val="18"/>
+          <w:bdr w:val="none" w:sz="0" w:space="0" w:color="auto" w:frame="1"/>
+        </w:rPr>
+        <w:t>global</w:t>
+      </w:r>
+      <w:r>
+        <w:rPr>
+          <w:rFonts w:ascii="Courier New" w:eastAsia="Times New Roman" w:hAnsi="Courier New" w:cs="Courier New"/>
+          <w:color w:val="191919"/>
+          <w:spacing w:val="5"/>
+          <w:sz w:val="18"/>
+          <w:szCs w:val="18"/>
+        </w:rPr>
+        <w:t xml:space="preserve"> user.email myEmail@example.com</w:t>
+      </w:r>
+    </w:p>
+    <w:p>
+      <w:pPr>
+        <w:rPr>
+          <w:rFonts w:ascii="Arial" w:hAnsi="Arial" w:cs="Arial"/>
+          <w:color w:val="3E454C"/>
+          <w:sz w:val="23"/>
+          <w:szCs w:val="23"/>
+          <w:shd w:val="clear" w:color="auto" w:fill="FFFFFF"/>
+        </w:rPr>
+      </w:pPr>
+    </w:p>
+    <w:p>
+      <w:pPr>
+        <w:rPr>
+          <w:rFonts w:cs="Arial"/>
+          <w:sz w:val="24"/>
+          <w:szCs w:val="24"/>
+          <w:shd w:val="clear" w:color="auto" w:fill="FFFFFF"/>
+        </w:rPr>
+      </w:pPr>
+      <w:r>
+        <w:rPr>
+          <w:rFonts w:cs="Arial"/>
+          <w:sz w:val="24"/>
+          <w:szCs w:val="24"/>
+          <w:shd w:val="clear" w:color="auto" w:fill="FFFFFF"/>
+        </w:rPr>
+        <w:t>Every action we do in Git will now have a stamp with our name a</w:t>
+      </w:r>
+      <w:r>
+        <w:rPr>
+          <w:rFonts w:cs="Arial"/>
+          <w:sz w:val="24"/>
+          <w:szCs w:val="24"/>
+          <w:shd w:val="clear" w:color="auto" w:fill="FFFFFF"/>
+        </w:rPr>
+        <w:t>nd address on it. This way user</w:t>
+      </w:r>
+      <w:r>
+        <w:rPr>
+          <w:rFonts w:cs="Arial"/>
+          <w:sz w:val="24"/>
+          <w:szCs w:val="24"/>
+          <w:shd w:val="clear" w:color="auto" w:fill="FFFFFF"/>
+        </w:rPr>
+        <w:t xml:space="preserve"> always knows</w:t>
+      </w:r>
+      <w:r>
+        <w:rPr>
+          <w:rFonts w:cs="Arial"/>
+          <w:sz w:val="24"/>
+          <w:szCs w:val="24"/>
+          <w:shd w:val="clear" w:color="auto" w:fill="FFFFFF"/>
+        </w:rPr>
+        <w:t xml:space="preserve"> who did what and everything is way more organized.</w:t>
+      </w:r>
+    </w:p>
+    <w:p>
+      <w:pPr>
+        <w:pStyle w:val="NormalWeb"/>
+        <w:shd w:val="clear" w:color="auto" w:fill="FFFFFF"/>
+        <w:spacing w:before="240" w:beforeAutospacing="0" w:after="360" w:afterAutospacing="0"/>
+        <w:textAlignment w:val="baseline"/>
+        <w:rPr>
+          <w:rFonts w:cs="Arial"/>
+          <w:b/>
+          <w:shd w:val="clear" w:color="auto" w:fill="FFFFFF"/>
+        </w:rPr>
+      </w:pPr>
+      <w:r>
+        <w:rPr>
+          <w:rFonts w:cs="Arial"/>
+          <w:b/>
+          <w:shd w:val="clear" w:color="auto" w:fill="FFFFFF"/>
+        </w:rPr>
+        <w:t>Creating a new Repository</w:t>
+      </w:r>
+      <w:r>
+        <w:rPr>
+          <w:rFonts w:cs="Arial"/>
+          <w:b/>
+          <w:shd w:val="clear" w:color="auto" w:fill="FFFFFF"/>
+        </w:rPr>
+        <w:t xml:space="preserve">: </w:t>
+      </w:r>
+    </w:p>
+    <w:p>
+      <w:pPr>
+        <w:pStyle w:val="NormalWeb"/>
+        <w:shd w:val="clear" w:color="auto" w:fill="FFFFFF"/>
+        <w:spacing w:before="240" w:beforeAutospacing="0" w:after="360" w:afterAutospacing="0"/>
+        <w:textAlignment w:val="baseline"/>
+        <w:rPr>
+          <w:rFonts w:asciiTheme="minorHAnsi" w:hAnsiTheme="minorHAnsi" w:cs="Consolas"/>
+          <w:color w:val="0D0D0D" w:themeColor="text1" w:themeTint="F2"/>
+          <w:shd w:val="clear" w:color="auto" w:fill="F2F2F2"/>
+        </w:rPr>
+      </w:pPr>
+      <w:r>
+        <w:rPr>
+          <w:rFonts w:asciiTheme="minorHAnsi" w:hAnsiTheme="minorHAnsi" w:cs="Arial"/>
+          <w:shd w:val="clear" w:color="auto" w:fill="FFFFFF"/>
+        </w:rPr>
+        <w:t xml:space="preserve">To set up a new repository, </w:t>
+      </w:r>
+      <w:r>
+        <w:rPr>
+          <w:rFonts w:asciiTheme="minorHAnsi" w:hAnsiTheme="minorHAnsi" w:cs="Arial"/>
+          <w:shd w:val="clear" w:color="auto" w:fill="FFFFFF"/>
+        </w:rPr>
+        <w:t>Open Git</w:t>
+      </w:r>
+      <w:r>
+        <w:rPr>
+          <w:rFonts w:asciiTheme="minorHAnsi" w:hAnsiTheme="minorHAnsi" w:cs="Arial"/>
+          <w:shd w:val="clear" w:color="auto" w:fill="FFFFFF"/>
+        </w:rPr>
+        <w:t xml:space="preserve"> terminal</w:t>
+      </w:r>
+      <w:r>
+        <w:rPr>
+          <w:rFonts w:asciiTheme="minorHAnsi" w:hAnsiTheme="minorHAnsi" w:cs="Arial"/>
+          <w:shd w:val="clear" w:color="auto" w:fill="FFFFFF"/>
+        </w:rPr>
+        <w:t>,</w:t>
+      </w:r>
+      <w:r>
+        <w:rPr>
+          <w:rFonts w:asciiTheme="minorHAnsi" w:hAnsiTheme="minorHAnsi" w:cs="Arial"/>
+          <w:shd w:val="clear" w:color="auto" w:fill="FFFFFF"/>
+        </w:rPr>
+        <w:t xml:space="preserve"> </w:t>
+      </w:r>
+      <w:r>
+        <w:rPr>
+          <w:rFonts w:asciiTheme="minorHAnsi" w:hAnsiTheme="minorHAnsi" w:cs="Arial"/>
+          <w:shd w:val="clear" w:color="auto" w:fill="FFFFFF"/>
+        </w:rPr>
+        <w:t>navigate</w:t>
+      </w:r>
+      <w:r>
+        <w:rPr>
+          <w:rFonts w:asciiTheme="minorHAnsi" w:hAnsiTheme="minorHAnsi" w:cs="Arial"/>
+          <w:shd w:val="clear" w:color="auto" w:fill="FFFFFF"/>
+        </w:rPr>
+        <w:t xml:space="preserve"> to our project directory and run </w:t>
+      </w:r>
+      <w:r>
+        <w:rPr>
+          <w:rStyle w:val="HTMLCode"/>
+          <w:rFonts w:asciiTheme="minorHAnsi" w:hAnsiTheme="minorHAnsi" w:cs="Consolas"/>
+          <w:color w:val="0D0D0D" w:themeColor="text1" w:themeTint="F2"/>
+          <w:sz w:val="24"/>
+          <w:szCs w:val="24"/>
+          <w:shd w:val="clear" w:color="auto" w:fill="F2F2F2"/>
+        </w:rPr>
+        <w:t>git init</w:t>
+      </w:r>
+      <w:r>
+        <w:rPr>
+          <w:rStyle w:val="HTMLCode"/>
+          <w:rFonts w:asciiTheme="minorHAnsi" w:hAnsiTheme="minorHAnsi" w:cs="Consolas"/>
+          <w:color w:val="0D0D0D" w:themeColor="text1" w:themeTint="F2"/>
+          <w:sz w:val="24"/>
+          <w:szCs w:val="24"/>
+          <w:shd w:val="clear" w:color="auto" w:fill="F2F2F2"/>
+        </w:rPr>
+        <w:t xml:space="preserve"> </w:t>
+      </w:r>
+      <w:r>
+        <w:rPr>
+          <w:rStyle w:val="HTMLCode"/>
+          <w:rFonts w:asciiTheme="minorHAnsi" w:hAnsiTheme="minorHAnsi" w:cs="Consolas"/>
+          <w:color w:val="0D0D0D" w:themeColor="text1" w:themeTint="F2"/>
+          <w:sz w:val="24"/>
+          <w:szCs w:val="24"/>
+          <w:shd w:val="clear" w:color="auto" w:fill="F2F2F2"/>
+        </w:rPr>
+        <w:t xml:space="preserve">(initializes a new repository) </w:t>
+      </w:r>
+      <w:r>
+        <w:rPr>
+          <w:rFonts w:asciiTheme="minorHAnsi" w:hAnsiTheme="minorHAnsi" w:cs="Arial"/>
+          <w:shd w:val="clear" w:color="auto" w:fill="FFFFFF"/>
+        </w:rPr>
+        <w:t>command</w:t>
+      </w:r>
+      <w:r>
+        <w:rPr>
+          <w:rFonts w:asciiTheme="minorHAnsi" w:hAnsiTheme="minorHAnsi" w:cs="Arial"/>
+          <w:shd w:val="clear" w:color="auto" w:fill="FFFFFF"/>
+        </w:rPr>
+        <w:t>.</w:t>
+      </w:r>
+    </w:p>
+    <w:p>
+      <w:pPr>
+        <w:pStyle w:val="NormalWeb"/>
+        <w:shd w:val="clear" w:color="auto" w:fill="FFFFFF"/>
+        <w:spacing w:before="240" w:beforeAutospacing="0" w:after="360" w:afterAutospacing="0"/>
+        <w:textAlignment w:val="baseline"/>
+        <w:rPr>
+          <w:rFonts w:asciiTheme="minorHAnsi" w:hAnsiTheme="minorHAnsi" w:cs="Arial"/>
+          <w:shd w:val="clear" w:color="auto" w:fill="FFFFFF"/>
+        </w:rPr>
+      </w:pPr>
+      <w:r>
+        <w:rPr>
+          <w:rFonts w:asciiTheme="minorHAnsi" w:hAnsiTheme="minorHAnsi" w:cs="Arial"/>
+          <w:shd w:val="clear" w:color="auto" w:fill="FFFFFF"/>
+        </w:rPr>
+        <w:t>It</w:t>
+      </w:r>
+      <w:r>
+        <w:rPr>
+          <w:rFonts w:asciiTheme="minorHAnsi" w:hAnsiTheme="minorHAnsi" w:cs="Arial"/>
+          <w:shd w:val="clear" w:color="auto" w:fill="FFFFFF"/>
+        </w:rPr>
+        <w:t xml:space="preserve"> </w:t>
+      </w:r>
+      <w:r>
+        <w:rPr>
+          <w:rFonts w:asciiTheme="minorHAnsi" w:hAnsiTheme="minorHAnsi" w:cs="Arial"/>
+          <w:shd w:val="clear" w:color="auto" w:fill="FFFFFF"/>
+        </w:rPr>
+        <w:t>enables g</w:t>
+      </w:r>
+      <w:r>
+        <w:rPr>
+          <w:rFonts w:asciiTheme="minorHAnsi" w:hAnsiTheme="minorHAnsi" w:cs="Arial"/>
+          <w:shd w:val="clear" w:color="auto" w:fill="FFFFFF"/>
+        </w:rPr>
+        <w:t>it for this particular folder and creates</w:t>
+      </w:r>
+      <w:r>
+        <w:rPr>
+          <w:rFonts w:asciiTheme="minorHAnsi" w:hAnsiTheme="minorHAnsi" w:cs="Arial"/>
+          <w:shd w:val="clear" w:color="auto" w:fill="FFFFFF"/>
+        </w:rPr>
+        <w:t xml:space="preserve"> a hidden </w:t>
+      </w:r>
+      <w:r>
+        <w:rPr>
+          <w:rStyle w:val="Emphasis"/>
+          <w:rFonts w:asciiTheme="minorHAnsi" w:hAnsiTheme="minorHAnsi" w:cs="Arial"/>
+          <w:bdr w:val="none" w:sz="0" w:space="0" w:color="auto" w:frame="1"/>
+          <w:shd w:val="clear" w:color="auto" w:fill="FFFFFF"/>
+        </w:rPr>
+        <w:t>.git</w:t>
+      </w:r>
+      <w:r>
+        <w:rPr>
+          <w:rFonts w:asciiTheme="minorHAnsi" w:hAnsiTheme="minorHAnsi" w:cs="Arial"/>
+          <w:shd w:val="clear" w:color="auto" w:fill="FFFFFF"/>
+        </w:rPr>
+        <w:t> directory where the repository history and configuration will be stored.</w:t>
+      </w:r>
+    </w:p>
+    <w:p>
+      <w:pPr>
+        <w:pStyle w:val="NormalWeb"/>
+        <w:shd w:val="clear" w:color="auto" w:fill="FFFFFF"/>
+        <w:spacing w:before="240" w:beforeAutospacing="0" w:after="360" w:afterAutospacing="0"/>
+        <w:textAlignment w:val="baseline"/>
+        <w:rPr>
+          <w:rFonts w:ascii="Arial" w:hAnsi="Arial" w:cs="Arial"/>
+          <w:color w:val="3E454C"/>
+          <w:sz w:val="23"/>
+          <w:szCs w:val="23"/>
+        </w:rPr>
+      </w:pPr>
+      <w:r>
+        <w:rPr>
+          <w:rFonts w:ascii="Arial" w:hAnsi="Arial" w:cs="Arial"/>
+          <w:color w:val="3E454C"/>
+          <w:sz w:val="23"/>
+          <w:szCs w:val="23"/>
+        </w:rPr>
+        <w:t>The command line responds</w:t>
+      </w:r>
+      <w:r>
+        <w:rPr>
+          <w:rFonts w:ascii="Arial" w:hAnsi="Arial" w:cs="Arial"/>
+          <w:color w:val="3E454C"/>
+          <w:sz w:val="23"/>
+          <w:szCs w:val="23"/>
+        </w:rPr>
+        <w:t xml:space="preserve"> with something along the lines of:</w:t>
+      </w:r>
+    </w:p>
+    <w:p>
+      <w:pPr>
+        <w:pStyle w:val="HTMLPreformatted"/>
+        <w:pBdr>
+          <w:left w:val="single" w:sz="6" w:space="11" w:color="AEC8DA"/>
+        </w:pBdr>
+        <w:shd w:val="clear" w:color="auto" w:fill="FAFAFA"/>
+        <w:wordWrap w:val="0"/>
+        <w:textAlignment w:val="baseline"/>
+        <w:rPr>
+          <w:color w:val="191919"/>
+          <w:spacing w:val="5"/>
+          <w:sz w:val="18"/>
+          <w:szCs w:val="18"/>
+        </w:rPr>
+      </w:pPr>
+      <w:r>
+        <w:rPr>
+          <w:color w:val="191919"/>
+          <w:spacing w:val="5"/>
+          <w:sz w:val="18"/>
+          <w:szCs w:val="18"/>
+        </w:rPr>
+        <w:t xml:space="preserve">Initialized empty Git repository </w:t>
+      </w:r>
+      <w:r>
+        <w:rPr>
+          <w:rStyle w:val="hljs-keyword"/>
+          <w:color w:val="0077AA"/>
+          <w:spacing w:val="5"/>
+          <w:sz w:val="18"/>
+          <w:szCs w:val="18"/>
+          <w:bdr w:val="none" w:sz="0" w:space="0" w:color="auto" w:frame="1"/>
+        </w:rPr>
+        <w:t>in</w:t>
+      </w:r>
+      <w:r>
+        <w:rPr>
+          <w:color w:val="191919"/>
+          <w:spacing w:val="5"/>
+          <w:sz w:val="18"/>
+          <w:szCs w:val="18"/>
+        </w:rPr>
+        <w:t xml:space="preserve"> </w:t>
+      </w:r>
+      <w:r>
+        <w:rPr>
+          <w:rStyle w:val="hljs-regexp"/>
+          <w:color w:val="669900"/>
+          <w:spacing w:val="5"/>
+          <w:sz w:val="18"/>
+          <w:szCs w:val="18"/>
+          <w:bdr w:val="none" w:sz="0" w:space="0" w:color="auto" w:frame="1"/>
+        </w:rPr>
+        <w:t>/home/user/Desktop/git_exercise/</w:t>
+      </w:r>
+      <w:r>
+        <w:rPr>
+          <w:color w:val="191919"/>
+          <w:spacing w:val="5"/>
+          <w:sz w:val="18"/>
+          <w:szCs w:val="18"/>
+        </w:rPr>
+        <w:t>.git/</w:t>
+      </w:r>
+    </w:p>
+    <w:p>
+      <w:pPr>
+        <w:pStyle w:val="NormalWeb"/>
+        <w:shd w:val="clear" w:color="auto" w:fill="FFFFFF"/>
+        <w:spacing w:before="240" w:beforeAutospacing="0" w:after="360" w:afterAutospacing="0"/>
+        <w:textAlignment w:val="baseline"/>
+        <w:rPr>
+          <w:rFonts w:asciiTheme="minorHAnsi" w:hAnsiTheme="minorHAnsi" w:cs="Arial"/>
+          <w:b/>
+          <w:shd w:val="clear" w:color="auto" w:fill="FFFFFF"/>
+        </w:rPr>
+      </w:pPr>
+      <w:r>
+        <w:rPr>
+          <w:rFonts w:asciiTheme="minorHAnsi" w:hAnsiTheme="minorHAnsi" w:cs="Arial"/>
+          <w:shd w:val="clear" w:color="auto" w:fill="FFFFFF"/>
+        </w:rPr>
+        <w:t>This means that our repo</w:t>
+      </w:r>
+      <w:r>
+        <w:rPr>
+          <w:rFonts w:asciiTheme="minorHAnsi" w:hAnsiTheme="minorHAnsi" w:cs="Arial"/>
+          <w:shd w:val="clear" w:color="auto" w:fill="FFFFFF"/>
+        </w:rPr>
+        <w:t>sitory</w:t>
+      </w:r>
+      <w:r>
+        <w:rPr>
+          <w:rFonts w:asciiTheme="minorHAnsi" w:hAnsiTheme="minorHAnsi" w:cs="Arial"/>
+          <w:shd w:val="clear" w:color="auto" w:fill="FFFFFF"/>
+        </w:rPr>
+        <w:t xml:space="preserve"> has been successfully created but is still empty</w:t>
+      </w:r>
+      <w:r>
+        <w:rPr>
+          <w:rFonts w:asciiTheme="minorHAnsi" w:hAnsiTheme="minorHAnsi" w:cs="Arial"/>
+          <w:shd w:val="clear" w:color="auto" w:fill="FFFFFF"/>
+        </w:rPr>
+        <w:t>.</w:t>
+      </w:r>
+    </w:p>
+    <w:p>
+      <w:pPr>
+        <w:shd w:val="clear" w:color="auto" w:fill="FFFFFF"/>
+        <w:spacing w:after="240" w:line="240" w:lineRule="auto"/>
+        <w:textAlignment w:val="baseline"/>
+        <w:outlineLvl w:val="2"/>
+        <w:rPr>
+          <w:rFonts w:ascii="Times New Roman" w:eastAsia="Times New Roman" w:hAnsi="Times New Roman" w:cs="Times New Roman"/>
+          <w:b/>
+          <w:bCs/>
+          <w:sz w:val="24"/>
+          <w:szCs w:val="24"/>
+        </w:rPr>
+      </w:pPr>
+      <w:r>
+        <w:rPr>
+          <w:rFonts w:ascii="Times New Roman" w:eastAsia="Times New Roman" w:hAnsi="Times New Roman" w:cs="Times New Roman"/>
+          <w:b/>
+          <w:bCs/>
+          <w:sz w:val="24"/>
+          <w:szCs w:val="24"/>
+        </w:rPr>
+        <w:t>Checking</w:t>
+      </w:r>
+      <w:r>
+        <w:rPr>
+          <w:rFonts w:ascii="Times New Roman" w:eastAsia="Times New Roman" w:hAnsi="Times New Roman" w:cs="Times New Roman"/>
+          <w:b/>
+          <w:bCs/>
+          <w:sz w:val="24"/>
+          <w:szCs w:val="24"/>
+        </w:rPr>
+        <w:t xml:space="preserve"> the status:</w:t>
+      </w:r>
+    </w:p>
+    <w:p>
+      <w:pPr>
+        <w:shd w:val="clear" w:color="auto" w:fill="FFFFFF"/>
+        <w:spacing w:before="240" w:after="360" w:line="240" w:lineRule="auto"/>
+        <w:textAlignment w:val="baseline"/>
+        <w:rPr>
+          <w:rFonts w:eastAsia="Times New Roman" w:cs="Arial"/>
+          <w:sz w:val="24"/>
+          <w:szCs w:val="24"/>
+        </w:rPr>
+      </w:pPr>
+      <w:r>
+        <w:rPr>
+          <w:rFonts w:eastAsia="Times New Roman" w:cs="Arial"/>
+          <w:sz w:val="24"/>
+          <w:szCs w:val="24"/>
+        </w:rPr>
+        <w:t xml:space="preserve">Git status is another must-know command that returns information about the current state of the repository: is everything up to date, what's new, what's changed, and so on. </w:t>
+      </w:r>
+    </w:p>
+    <w:p>
+      <w:pPr>
+        <w:shd w:val="clear" w:color="auto" w:fill="FFFFFF"/>
+        <w:spacing w:before="240" w:after="360" w:line="240" w:lineRule="auto"/>
+        <w:textAlignment w:val="baseline"/>
+        <w:rPr>
+          <w:rFonts w:eastAsia="Times New Roman" w:cs="Arial"/>
+          <w:sz w:val="24"/>
+          <w:szCs w:val="24"/>
+        </w:rPr>
+      </w:pPr>
+      <w:r>
+        <w:rPr>
+          <w:rFonts w:eastAsia="Times New Roman" w:cs="Arial"/>
+          <w:sz w:val="24"/>
+          <w:szCs w:val="24"/>
+        </w:rPr>
+        <w:t>Running </w:t>
+      </w:r>
+      <w:r>
+        <w:rPr>
+          <w:rFonts w:eastAsia="Times New Roman" w:cs="Consolas"/>
+          <w:sz w:val="24"/>
+          <w:szCs w:val="24"/>
+          <w:shd w:val="clear" w:color="auto" w:fill="F2F2F2"/>
+        </w:rPr>
+        <w:t>git status</w:t>
+      </w:r>
+      <w:r>
+        <w:rPr>
+          <w:rFonts w:eastAsia="Times New Roman" w:cs="Arial"/>
+          <w:sz w:val="24"/>
+          <w:szCs w:val="24"/>
+        </w:rPr>
+        <w:t> in our newly created repo</w:t>
+      </w:r>
+      <w:r>
+        <w:rPr>
+          <w:rFonts w:eastAsia="Times New Roman" w:cs="Arial"/>
+          <w:sz w:val="24"/>
+          <w:szCs w:val="24"/>
+        </w:rPr>
+        <w:t>sitory</w:t>
+      </w:r>
+      <w:r>
+        <w:rPr>
+          <w:rFonts w:eastAsia="Times New Roman" w:cs="Arial"/>
+          <w:sz w:val="24"/>
+          <w:szCs w:val="24"/>
+        </w:rPr>
+        <w:t xml:space="preserve"> should return the following:</w:t>
+      </w:r>
+    </w:p>
+    <w:p>
+      <w:pPr>
+        <w:pBdr>
+          <w:left w:val="single" w:sz="6" w:space="11" w:color="AEC8DA"/>
+        </w:pBdr>
+        <w:shd w:val="clear" w:color="auto" w:fill="FAFAFA"/>
+        <w:tabs>
+          <w:tab w:val="left" w:pos="916"/>
+          <w:tab w:val="left" w:pos="1832"/>
+          <w:tab w:val="left" w:pos="2748"/>
+          <w:tab w:val="left" w:pos="3664"/>
+          <w:tab w:val="left" w:pos="4580"/>
+          <w:tab w:val="left" w:pos="5496"/>
+          <w:tab w:val="left" w:pos="6412"/>
+          <w:tab w:val="left" w:pos="7328"/>
+          <w:tab w:val="left" w:pos="8244"/>
+          <w:tab w:val="left" w:pos="9160"/>
+          <w:tab w:val="left" w:pos="10076"/>
+          <w:tab w:val="left" w:pos="10992"/>
+          <w:tab w:val="left" w:pos="11908"/>
+          <w:tab w:val="left" w:pos="12824"/>
+          <w:tab w:val="left" w:pos="13740"/>
+          <w:tab w:val="left" w:pos="14656"/>
+        </w:tabs>
+        <w:wordWrap w:val="0"/>
+        <w:spacing w:before="300" w:after="300" w:line="240" w:lineRule="auto"/>
+        <w:textAlignment w:val="baseline"/>
+        <w:rPr>
+          <w:rFonts w:ascii="Courier New" w:eastAsia="Times New Roman" w:hAnsi="Courier New" w:cs="Courier New"/>
+          <w:color w:val="191919"/>
+          <w:spacing w:val="5"/>
+          <w:sz w:val="18"/>
+          <w:szCs w:val="18"/>
+        </w:rPr>
+      </w:pPr>
+      <w:r>
+        <w:rPr>
+          <w:rFonts w:ascii="Courier New" w:eastAsia="Times New Roman" w:hAnsi="Courier New" w:cs="Courier New"/>
+          <w:color w:val="191919"/>
+          <w:spacing w:val="5"/>
+          <w:sz w:val="18"/>
+          <w:szCs w:val="18"/>
+        </w:rPr>
+        <w:t>$ git status</w:t>
+      </w:r>
+    </w:p>
+    <w:p>
+      <w:pPr>
+        <w:pBdr>
+          <w:left w:val="single" w:sz="6" w:space="11" w:color="AEC8DA"/>
+        </w:pBdr>
+        <w:shd w:val="clear" w:color="auto" w:fill="FAFAFA"/>
+        <w:tabs>
+          <w:tab w:val="left" w:pos="916"/>
+          <w:tab w:val="left" w:pos="1832"/>
+          <w:tab w:val="left" w:pos="2748"/>
+          <w:tab w:val="left" w:pos="3664"/>
+          <w:tab w:val="left" w:pos="4580"/>
+          <w:tab w:val="left" w:pos="5496"/>
+          <w:tab w:val="left" w:pos="6412"/>
+          <w:tab w:val="left" w:pos="7328"/>
+          <w:tab w:val="left" w:pos="8244"/>
+          <w:tab w:val="left" w:pos="9160"/>
+          <w:tab w:val="left" w:pos="10076"/>
+          <w:tab w:val="left" w:pos="10992"/>
+          <w:tab w:val="left" w:pos="11908"/>
+          <w:tab w:val="left" w:pos="12824"/>
+          <w:tab w:val="left" w:pos="13740"/>
+          <w:tab w:val="left" w:pos="14656"/>
+        </w:tabs>
+        <w:wordWrap w:val="0"/>
+        <w:spacing w:before="300" w:after="300" w:line="240" w:lineRule="auto"/>
+        <w:textAlignment w:val="baseline"/>
+        <w:rPr>
+          <w:rFonts w:ascii="Courier New" w:eastAsia="Times New Roman" w:hAnsi="Courier New" w:cs="Courier New"/>
+          <w:color w:val="191919"/>
+          <w:spacing w:val="5"/>
+          <w:sz w:val="18"/>
+          <w:szCs w:val="18"/>
+        </w:rPr>
+      </w:pPr>
+    </w:p>
+    <w:p>
+      <w:pPr>
+        <w:pBdr>
+          <w:left w:val="single" w:sz="6" w:space="11" w:color="AEC8DA"/>
+        </w:pBdr>
+        <w:shd w:val="clear" w:color="auto" w:fill="FAFAFA"/>
+        <w:tabs>
+          <w:tab w:val="left" w:pos="916"/>
+          <w:tab w:val="left" w:pos="1832"/>
+          <w:tab w:val="left" w:pos="2748"/>
+          <w:tab w:val="left" w:pos="3664"/>
+          <w:tab w:val="left" w:pos="4580"/>
+          <w:tab w:val="left" w:pos="5496"/>
+          <w:tab w:val="left" w:pos="6412"/>
+          <w:tab w:val="left" w:pos="7328"/>
+          <w:tab w:val="left" w:pos="8244"/>
+          <w:tab w:val="left" w:pos="9160"/>
+          <w:tab w:val="left" w:pos="10076"/>
+          <w:tab w:val="left" w:pos="10992"/>
+          <w:tab w:val="left" w:pos="11908"/>
+          <w:tab w:val="left" w:pos="12824"/>
+          <w:tab w:val="left" w:pos="13740"/>
+          <w:tab w:val="left" w:pos="14656"/>
+        </w:tabs>
+        <w:wordWrap w:val="0"/>
+        <w:spacing w:before="300" w:after="300" w:line="240" w:lineRule="auto"/>
+        <w:textAlignment w:val="baseline"/>
+        <w:rPr>
+          <w:rFonts w:ascii="Courier New" w:eastAsia="Times New Roman" w:hAnsi="Courier New" w:cs="Courier New"/>
+          <w:color w:val="191919"/>
+          <w:spacing w:val="5"/>
+          <w:sz w:val="18"/>
+          <w:szCs w:val="18"/>
+        </w:rPr>
+      </w:pPr>
+      <w:r>
+        <w:rPr>
+          <w:rFonts w:ascii="Courier New" w:eastAsia="Times New Roman" w:hAnsi="Courier New" w:cs="Courier New"/>
+          <w:color w:val="191919"/>
+          <w:spacing w:val="5"/>
+          <w:sz w:val="18"/>
+          <w:szCs w:val="18"/>
+        </w:rPr>
+        <w:t>On branch master</w:t>
+      </w:r>
+    </w:p>
+    <w:p>
+      <w:pPr>
+        <w:pBdr>
+          <w:left w:val="single" w:sz="6" w:space="11" w:color="AEC8DA"/>
+        </w:pBdr>
+        <w:shd w:val="clear" w:color="auto" w:fill="FAFAFA"/>
+        <w:tabs>
+          <w:tab w:val="left" w:pos="916"/>
+          <w:tab w:val="left" w:pos="1832"/>
+          <w:tab w:val="left" w:pos="2748"/>
+          <w:tab w:val="left" w:pos="3664"/>
+          <w:tab w:val="left" w:pos="4580"/>
+          <w:tab w:val="left" w:pos="5496"/>
+          <w:tab w:val="left" w:pos="6412"/>
+          <w:tab w:val="left" w:pos="7328"/>
+          <w:tab w:val="left" w:pos="8244"/>
+          <w:tab w:val="left" w:pos="9160"/>
+          <w:tab w:val="left" w:pos="10076"/>
+          <w:tab w:val="left" w:pos="10992"/>
+          <w:tab w:val="left" w:pos="11908"/>
+          <w:tab w:val="left" w:pos="12824"/>
+          <w:tab w:val="left" w:pos="13740"/>
+          <w:tab w:val="left" w:pos="14656"/>
+        </w:tabs>
+        <w:wordWrap w:val="0"/>
+        <w:spacing w:before="300" w:after="300" w:line="240" w:lineRule="auto"/>
+        <w:textAlignment w:val="baseline"/>
+        <w:rPr>
+          <w:rFonts w:ascii="Courier New" w:eastAsia="Times New Roman" w:hAnsi="Courier New" w:cs="Courier New"/>
+          <w:color w:val="191919"/>
+          <w:spacing w:val="5"/>
+          <w:sz w:val="18"/>
+          <w:szCs w:val="18"/>
+        </w:rPr>
+      </w:pPr>
+    </w:p>
+    <w:p>
+      <w:pPr>
+        <w:pBdr>
+          <w:left w:val="single" w:sz="6" w:space="11" w:color="AEC8DA"/>
+        </w:pBdr>
+        <w:shd w:val="clear" w:color="auto" w:fill="FAFAFA"/>
+        <w:tabs>
+          <w:tab w:val="left" w:pos="916"/>
+          <w:tab w:val="left" w:pos="1832"/>
+          <w:tab w:val="left" w:pos="2748"/>
+          <w:tab w:val="left" w:pos="3664"/>
+          <w:tab w:val="left" w:pos="4580"/>
+          <w:tab w:val="left" w:pos="5496"/>
+          <w:tab w:val="left" w:pos="6412"/>
+          <w:tab w:val="left" w:pos="7328"/>
+          <w:tab w:val="left" w:pos="8244"/>
+          <w:tab w:val="left" w:pos="9160"/>
+          <w:tab w:val="left" w:pos="10076"/>
+          <w:tab w:val="left" w:pos="10992"/>
+          <w:tab w:val="left" w:pos="11908"/>
+          <w:tab w:val="left" w:pos="12824"/>
+          <w:tab w:val="left" w:pos="13740"/>
+          <w:tab w:val="left" w:pos="14656"/>
+        </w:tabs>
+        <w:wordWrap w:val="0"/>
+        <w:spacing w:after="0" w:line="240" w:lineRule="auto"/>
+        <w:textAlignment w:val="baseline"/>
+        <w:rPr>
+          <w:rFonts w:ascii="Courier New" w:eastAsia="Times New Roman" w:hAnsi="Courier New" w:cs="Courier New"/>
+          <w:color w:val="191919"/>
+          <w:spacing w:val="5"/>
+          <w:sz w:val="18"/>
+          <w:szCs w:val="18"/>
+        </w:rPr>
+      </w:pPr>
+      <w:r>
+        <w:rPr>
+          <w:rFonts w:ascii="Courier New" w:eastAsia="Times New Roman" w:hAnsi="Courier New" w:cs="Courier New"/>
+          <w:color w:val="191919"/>
+          <w:spacing w:val="5"/>
+          <w:sz w:val="18"/>
+          <w:szCs w:val="18"/>
+        </w:rPr>
+        <w:t xml:space="preserve">Initial </w:t>
+      </w:r>
+      <w:r>
+        <w:rPr>
+          <w:rFonts w:ascii="Courier New" w:eastAsia="Times New Roman" w:hAnsi="Courier New" w:cs="Courier New"/>
+          <w:color w:val="0077AA"/>
+          <w:spacing w:val="5"/>
+          <w:sz w:val="18"/>
+          <w:szCs w:val="18"/>
+          <w:bdr w:val="none" w:sz="0" w:space="0" w:color="auto" w:frame="1"/>
+        </w:rPr>
+        <w:t>commit</w:t>
+      </w:r>
+    </w:p>
+    <w:p>
+      <w:pPr>
+        <w:pBdr>
+          <w:left w:val="single" w:sz="6" w:space="11" w:color="AEC8DA"/>
+        </w:pBdr>
+        <w:shd w:val="clear" w:color="auto" w:fill="FAFAFA"/>
+        <w:tabs>
+          <w:tab w:val="left" w:pos="916"/>
+          <w:tab w:val="left" w:pos="1832"/>
+          <w:tab w:val="left" w:pos="2748"/>
+          <w:tab w:val="left" w:pos="3664"/>
+          <w:tab w:val="left" w:pos="4580"/>
+          <w:tab w:val="left" w:pos="5496"/>
+          <w:tab w:val="left" w:pos="6412"/>
+          <w:tab w:val="left" w:pos="7328"/>
+          <w:tab w:val="left" w:pos="8244"/>
+          <w:tab w:val="left" w:pos="9160"/>
+          <w:tab w:val="left" w:pos="10076"/>
+          <w:tab w:val="left" w:pos="10992"/>
+          <w:tab w:val="left" w:pos="11908"/>
+          <w:tab w:val="left" w:pos="12824"/>
+          <w:tab w:val="left" w:pos="13740"/>
+          <w:tab w:val="left" w:pos="14656"/>
+        </w:tabs>
+        <w:wordWrap w:val="0"/>
+        <w:spacing w:after="0" w:line="240" w:lineRule="auto"/>
+        <w:textAlignment w:val="baseline"/>
+        <w:rPr>
+          <w:rFonts w:ascii="Courier New" w:eastAsia="Times New Roman" w:hAnsi="Courier New" w:cs="Courier New"/>
+          <w:color w:val="191919"/>
+          <w:spacing w:val="5"/>
+          <w:sz w:val="18"/>
+          <w:szCs w:val="18"/>
+        </w:rPr>
+      </w:pPr>
+    </w:p>
+    <w:p>
+      <w:pPr>
+        <w:pBdr>
+          <w:left w:val="single" w:sz="6" w:space="11" w:color="AEC8DA"/>
+        </w:pBdr>
+        <w:shd w:val="clear" w:color="auto" w:fill="FAFAFA"/>
+        <w:tabs>
+          <w:tab w:val="left" w:pos="916"/>
+          <w:tab w:val="left" w:pos="1832"/>
+          <w:tab w:val="left" w:pos="2748"/>
+          <w:tab w:val="left" w:pos="3664"/>
+          <w:tab w:val="left" w:pos="4580"/>
+          <w:tab w:val="left" w:pos="5496"/>
+          <w:tab w:val="left" w:pos="6412"/>
+          <w:tab w:val="left" w:pos="7328"/>
+          <w:tab w:val="left" w:pos="8244"/>
+          <w:tab w:val="left" w:pos="9160"/>
+          <w:tab w:val="left" w:pos="10076"/>
+          <w:tab w:val="left" w:pos="10992"/>
+          <w:tab w:val="left" w:pos="11908"/>
+          <w:tab w:val="left" w:pos="12824"/>
+          <w:tab w:val="left" w:pos="13740"/>
+          <w:tab w:val="left" w:pos="14656"/>
+        </w:tabs>
+        <w:wordWrap w:val="0"/>
+        <w:spacing w:after="0" w:line="240" w:lineRule="auto"/>
+        <w:textAlignment w:val="baseline"/>
+        <w:rPr>
+          <w:rFonts w:ascii="Courier New" w:eastAsia="Times New Roman" w:hAnsi="Courier New" w:cs="Courier New"/>
+          <w:color w:val="191919"/>
+          <w:spacing w:val="5"/>
+          <w:sz w:val="18"/>
+          <w:szCs w:val="18"/>
+        </w:rPr>
+      </w:pPr>
+      <w:r>
+        <w:rPr>
+          <w:rFonts w:ascii="Courier New" w:eastAsia="Times New Roman" w:hAnsi="Courier New" w:cs="Courier New"/>
+          <w:color w:val="191919"/>
+          <w:spacing w:val="5"/>
+          <w:sz w:val="18"/>
+          <w:szCs w:val="18"/>
+        </w:rPr>
+        <w:t>Untracked files:</w:t>
+      </w:r>
+    </w:p>
+    <w:p>
+      <w:pPr>
+        <w:pBdr>
+          <w:left w:val="single" w:sz="6" w:space="11" w:color="AEC8DA"/>
+        </w:pBdr>
+        <w:shd w:val="clear" w:color="auto" w:fill="FAFAFA"/>
+        <w:tabs>
+          <w:tab w:val="left" w:pos="916"/>
+          <w:tab w:val="left" w:pos="1832"/>
+          <w:tab w:val="left" w:pos="2748"/>
+          <w:tab w:val="left" w:pos="3664"/>
+          <w:tab w:val="left" w:pos="4580"/>
+          <w:tab w:val="left" w:pos="5496"/>
+          <w:tab w:val="left" w:pos="6412"/>
+          <w:tab w:val="left" w:pos="7328"/>
+          <w:tab w:val="left" w:pos="8244"/>
+          <w:tab w:val="left" w:pos="9160"/>
+          <w:tab w:val="left" w:pos="10076"/>
+          <w:tab w:val="left" w:pos="10992"/>
+          <w:tab w:val="left" w:pos="11908"/>
+          <w:tab w:val="left" w:pos="12824"/>
+          <w:tab w:val="left" w:pos="13740"/>
+          <w:tab w:val="left" w:pos="14656"/>
+        </w:tabs>
+        <w:wordWrap w:val="0"/>
+        <w:spacing w:after="0" w:line="240" w:lineRule="auto"/>
+        <w:textAlignment w:val="baseline"/>
+        <w:rPr>
+          <w:rFonts w:ascii="Courier New" w:eastAsia="Times New Roman" w:hAnsi="Courier New" w:cs="Courier New"/>
+          <w:color w:val="191919"/>
+          <w:spacing w:val="5"/>
+          <w:sz w:val="18"/>
+          <w:szCs w:val="18"/>
+        </w:rPr>
+      </w:pPr>
+      <w:r>
+        <w:rPr>
+          <w:rFonts w:ascii="Courier New" w:eastAsia="Times New Roman" w:hAnsi="Courier New" w:cs="Courier New"/>
+          <w:color w:val="191919"/>
+          <w:spacing w:val="5"/>
+          <w:sz w:val="18"/>
+          <w:szCs w:val="18"/>
+        </w:rPr>
+        <w:t xml:space="preserve">  (</w:t>
+      </w:r>
+      <w:proofErr w:type="gramStart"/>
+      <w:r>
+        <w:rPr>
+          <w:rFonts w:ascii="Courier New" w:eastAsia="Times New Roman" w:hAnsi="Courier New" w:cs="Courier New"/>
+          <w:color w:val="0077AA"/>
+          <w:spacing w:val="5"/>
+          <w:sz w:val="18"/>
+          <w:szCs w:val="18"/>
+          <w:bdr w:val="none" w:sz="0" w:space="0" w:color="auto" w:frame="1"/>
+        </w:rPr>
+        <w:t>use</w:t>
+      </w:r>
+      <w:proofErr w:type="gramEnd"/>
+      <w:r>
+        <w:rPr>
+          <w:rFonts w:ascii="Courier New" w:eastAsia="Times New Roman" w:hAnsi="Courier New" w:cs="Courier New"/>
+          <w:color w:val="191919"/>
+          <w:spacing w:val="5"/>
+          <w:sz w:val="18"/>
+          <w:szCs w:val="18"/>
+        </w:rPr>
+        <w:t xml:space="preserve"> </w:t>
+      </w:r>
+      <w:r>
+        <w:rPr>
+          <w:rFonts w:ascii="Courier New" w:eastAsia="Times New Roman" w:hAnsi="Courier New" w:cs="Courier New"/>
+          <w:color w:val="669900"/>
+          <w:spacing w:val="5"/>
+          <w:sz w:val="18"/>
+          <w:szCs w:val="18"/>
+          <w:bdr w:val="none" w:sz="0" w:space="0" w:color="auto" w:frame="1"/>
+        </w:rPr>
+        <w:t>"git add ..."</w:t>
+      </w:r>
+      <w:r>
+        <w:rPr>
+          <w:rFonts w:ascii="Courier New" w:eastAsia="Times New Roman" w:hAnsi="Courier New" w:cs="Courier New"/>
+          <w:color w:val="191919"/>
+          <w:spacing w:val="5"/>
+          <w:sz w:val="18"/>
+          <w:szCs w:val="18"/>
+        </w:rPr>
+        <w:t xml:space="preserve"> </w:t>
+      </w:r>
+      <w:r>
+        <w:rPr>
+          <w:rFonts w:ascii="Courier New" w:eastAsia="Times New Roman" w:hAnsi="Courier New" w:cs="Courier New"/>
+          <w:color w:val="0077AA"/>
+          <w:spacing w:val="5"/>
+          <w:sz w:val="18"/>
+          <w:szCs w:val="18"/>
+          <w:bdr w:val="none" w:sz="0" w:space="0" w:color="auto" w:frame="1"/>
+        </w:rPr>
+        <w:t>to</w:t>
+      </w:r>
+      <w:r>
+        <w:rPr>
+          <w:rFonts w:ascii="Courier New" w:eastAsia="Times New Roman" w:hAnsi="Courier New" w:cs="Courier New"/>
+          <w:color w:val="191919"/>
+          <w:spacing w:val="5"/>
+          <w:sz w:val="18"/>
+          <w:szCs w:val="18"/>
+        </w:rPr>
+        <w:t xml:space="preserve"> </w:t>
+      </w:r>
+      <w:r>
+        <w:rPr>
+          <w:rFonts w:ascii="Courier New" w:eastAsia="Times New Roman" w:hAnsi="Courier New" w:cs="Courier New"/>
+          <w:color w:val="0077AA"/>
+          <w:spacing w:val="5"/>
+          <w:sz w:val="18"/>
+          <w:szCs w:val="18"/>
+          <w:bdr w:val="none" w:sz="0" w:space="0" w:color="auto" w:frame="1"/>
+        </w:rPr>
+        <w:t>include</w:t>
+      </w:r>
+      <w:r>
+        <w:rPr>
+          <w:rFonts w:ascii="Courier New" w:eastAsia="Times New Roman" w:hAnsi="Courier New" w:cs="Courier New"/>
+          <w:color w:val="191919"/>
+          <w:spacing w:val="5"/>
+          <w:sz w:val="18"/>
+          <w:szCs w:val="18"/>
+        </w:rPr>
+        <w:t xml:space="preserve"> </w:t>
+      </w:r>
+      <w:r>
+        <w:rPr>
+          <w:rFonts w:ascii="Courier New" w:eastAsia="Times New Roman" w:hAnsi="Courier New" w:cs="Courier New"/>
+          <w:color w:val="0077AA"/>
+          <w:spacing w:val="5"/>
+          <w:sz w:val="18"/>
+          <w:szCs w:val="18"/>
+          <w:bdr w:val="none" w:sz="0" w:space="0" w:color="auto" w:frame="1"/>
+        </w:rPr>
+        <w:t>in</w:t>
+      </w:r>
+      <w:r>
+        <w:rPr>
+          <w:rFonts w:ascii="Courier New" w:eastAsia="Times New Roman" w:hAnsi="Courier New" w:cs="Courier New"/>
+          <w:color w:val="191919"/>
+          <w:spacing w:val="5"/>
+          <w:sz w:val="18"/>
+          <w:szCs w:val="18"/>
+        </w:rPr>
+        <w:t xml:space="preserve"> what will be committed)</w:t>
+      </w:r>
+    </w:p>
+    <w:p>
+      <w:pPr>
+        <w:pBdr>
+          <w:left w:val="single" w:sz="6" w:space="11" w:color="AEC8DA"/>
+        </w:pBdr>
+        <w:shd w:val="clear" w:color="auto" w:fill="FAFAFA"/>
+        <w:tabs>
+          <w:tab w:val="left" w:pos="916"/>
+          <w:tab w:val="left" w:pos="1832"/>
+          <w:tab w:val="left" w:pos="2748"/>
+          <w:tab w:val="left" w:pos="3664"/>
+          <w:tab w:val="left" w:pos="4580"/>
+          <w:tab w:val="left" w:pos="5496"/>
+          <w:tab w:val="left" w:pos="6412"/>
+          <w:tab w:val="left" w:pos="7328"/>
+          <w:tab w:val="left" w:pos="8244"/>
+          <w:tab w:val="left" w:pos="9160"/>
+          <w:tab w:val="left" w:pos="10076"/>
+          <w:tab w:val="left" w:pos="10992"/>
+          <w:tab w:val="left" w:pos="11908"/>
+          <w:tab w:val="left" w:pos="12824"/>
+          <w:tab w:val="left" w:pos="13740"/>
+          <w:tab w:val="left" w:pos="14656"/>
+        </w:tabs>
+        <w:wordWrap w:val="0"/>
+        <w:spacing w:after="0" w:line="240" w:lineRule="auto"/>
+        <w:textAlignment w:val="baseline"/>
+        <w:rPr>
+          <w:rFonts w:ascii="Courier New" w:eastAsia="Times New Roman" w:hAnsi="Courier New" w:cs="Courier New"/>
+          <w:color w:val="191919"/>
+          <w:spacing w:val="5"/>
+          <w:sz w:val="18"/>
+          <w:szCs w:val="18"/>
+        </w:rPr>
+      </w:pPr>
+    </w:p>
+    <w:p>
+      <w:pPr>
+        <w:pBdr>
+          <w:left w:val="single" w:sz="6" w:space="11" w:color="AEC8DA"/>
+        </w:pBdr>
+        <w:shd w:val="clear" w:color="auto" w:fill="FAFAFA"/>
+        <w:tabs>
+          <w:tab w:val="left" w:pos="916"/>
+          <w:tab w:val="left" w:pos="1832"/>
+          <w:tab w:val="left" w:pos="2748"/>
+          <w:tab w:val="left" w:pos="3664"/>
+          <w:tab w:val="left" w:pos="4580"/>
+          <w:tab w:val="left" w:pos="5496"/>
+          <w:tab w:val="left" w:pos="6412"/>
+          <w:tab w:val="left" w:pos="7328"/>
+          <w:tab w:val="left" w:pos="8244"/>
+          <w:tab w:val="left" w:pos="9160"/>
+          <w:tab w:val="left" w:pos="10076"/>
+          <w:tab w:val="left" w:pos="10992"/>
+          <w:tab w:val="left" w:pos="11908"/>
+          <w:tab w:val="left" w:pos="12824"/>
+          <w:tab w:val="left" w:pos="13740"/>
+          <w:tab w:val="left" w:pos="14656"/>
+        </w:tabs>
+        <w:wordWrap w:val="0"/>
+        <w:spacing w:after="0" w:line="240" w:lineRule="auto"/>
+        <w:textAlignment w:val="baseline"/>
+        <w:rPr>
+          <w:rFonts w:ascii="Courier New" w:eastAsia="Times New Roman" w:hAnsi="Courier New" w:cs="Courier New"/>
+          <w:color w:val="191919"/>
+          <w:spacing w:val="5"/>
+          <w:sz w:val="18"/>
+          <w:szCs w:val="18"/>
+        </w:rPr>
+      </w:pPr>
+      <w:r>
+        <w:rPr>
+          <w:rFonts w:ascii="Courier New" w:eastAsia="Times New Roman" w:hAnsi="Courier New" w:cs="Courier New"/>
+          <w:color w:val="191919"/>
+          <w:spacing w:val="5"/>
+          <w:sz w:val="18"/>
+          <w:szCs w:val="18"/>
+        </w:rPr>
+        <w:t xml:space="preserve">    hello.txt</w:t>
+      </w:r>
+    </w:p>
+    <w:p>
+      <w:pPr>
+        <w:shd w:val="clear" w:color="auto" w:fill="FFFFFF"/>
+        <w:spacing w:after="0" w:line="240" w:lineRule="auto"/>
+        <w:textAlignment w:val="baseline"/>
+        <w:rPr>
+          <w:rFonts w:ascii="Arial" w:eastAsia="Times New Roman" w:hAnsi="Arial" w:cs="Arial"/>
+          <w:color w:val="3E454C"/>
+          <w:sz w:val="23"/>
+          <w:szCs w:val="23"/>
+        </w:rPr>
+      </w:pPr>
+    </w:p>
+    <w:p>
+      <w:pPr>
+        <w:shd w:val="clear" w:color="auto" w:fill="FFFFFF"/>
+        <w:spacing w:after="0" w:line="240" w:lineRule="auto"/>
+        <w:textAlignment w:val="baseline"/>
+        <w:rPr>
+          <w:rFonts w:eastAsia="Times New Roman" w:cs="Arial"/>
+          <w:sz w:val="24"/>
+          <w:szCs w:val="24"/>
+        </w:rPr>
+      </w:pPr>
+      <w:r>
+        <w:rPr>
+          <w:rFonts w:eastAsia="Times New Roman" w:cs="Arial"/>
+          <w:sz w:val="24"/>
+          <w:szCs w:val="24"/>
+        </w:rPr>
+        <w:t>The returned message states that </w:t>
+      </w:r>
+      <w:r>
+        <w:rPr>
+          <w:rFonts w:eastAsia="Times New Roman" w:cs="Arial"/>
+          <w:i/>
+          <w:iCs/>
+          <w:sz w:val="24"/>
+          <w:szCs w:val="24"/>
+          <w:bdr w:val="none" w:sz="0" w:space="0" w:color="auto" w:frame="1"/>
+        </w:rPr>
+        <w:t>hello.txt</w:t>
+      </w:r>
+      <w:r>
+        <w:rPr>
+          <w:rFonts w:eastAsia="Times New Roman" w:cs="Arial"/>
+          <w:sz w:val="24"/>
+          <w:szCs w:val="24"/>
+        </w:rPr>
+        <w:t> is untracked. This means that the file is new and Git doesn’t know yet if it should keep track of the changes happening to that file or just ignores it. To acknowledge the new file, we need to stage it.</w:t>
+      </w:r>
+    </w:p>
+    <w:p>
+      <w:pPr>
+        <w:rPr>
+          <w:b/>
+          <w:sz w:val="24"/>
+          <w:szCs w:val="24"/>
+        </w:rPr>
+      </w:pPr>
+    </w:p>
+    <w:p>
+      <w:pPr>
+        <w:rPr>
+          <w:b/>
+          <w:sz w:val="24"/>
+          <w:szCs w:val="24"/>
+        </w:rPr>
+      </w:pPr>
     </w:p>
     <w:sectPr>
       <w:pgSz w:w="12240" w:h="15840"/>
@@ -268,6 +2282,520 @@
     </w:sectPr>
   </w:body>
 </w:document>
+</file>
+
+<file path=word/numbering.xml><?xml version="1.0" encoding="utf-8"?>
+<w:numbering xmlns:wpc="http://schemas.microsoft.com/office/word/2010/wordprocessingCanvas" xmlns:mc="http://schemas.openxmlformats.org/markup-compatibility/2006" xmlns:o="urn:schemas-microsoft-com:office:office" xmlns:r="http://schemas.openxmlformats.org/officeDocument/2006/relationships" xmlns:m="http://schemas.openxmlformats.org/officeDocument/2006/math" xmlns:v="urn:schemas-microsoft-com:vml" xmlns:wp14="http://schemas.microsoft.com/office/word/2010/wordprocessingDrawing" xmlns:wp="http://schemas.openxmlformats.org/drawingml/2006/wordprocessingDrawing" xmlns:w10="urn:schemas-microsoft-com:office:word" xmlns:w="http://schemas.openxmlformats.org/wordprocessingml/2006/main" xmlns:w14="http://schemas.microsoft.com/office/word/2010/wordml" xmlns:wpg="http://schemas.microsoft.com/office/word/2010/wordprocessingGroup" xmlns:wpi="http://schemas.microsoft.com/office/word/2010/wordprocessingInk" xmlns:wne="http://schemas.microsoft.com/office/word/2006/wordml" xmlns:wps="http://schemas.microsoft.com/office/word/2010/wordprocessingShape" mc:Ignorable="w14 wp14">
+  <w:abstractNum w:abstractNumId="0">
+    <w:nsid w:val="06F5135C"/>
+    <w:multiLevelType w:val="multilevel"/>
+    <w:tmpl w:val="DDA6AE4C"/>
+    <w:lvl w:ilvl="0">
+      <w:start w:val="1"/>
+      <w:numFmt w:val="bullet"/>
+      <w:lvlText w:val=""/>
+      <w:lvlJc w:val="left"/>
+      <w:pPr>
+        <w:tabs>
+          <w:tab w:val="num" w:pos="720"/>
+        </w:tabs>
+        <w:ind w:left="720" w:hanging="360"/>
+      </w:pPr>
+      <w:rPr>
+        <w:rFonts w:ascii="Symbol" w:hAnsi="Symbol" w:hint="default"/>
+        <w:sz w:val="20"/>
+      </w:rPr>
+    </w:lvl>
+    <w:lvl w:ilvl="1" w:tentative="1">
+      <w:start w:val="1"/>
+      <w:numFmt w:val="bullet"/>
+      <w:lvlText w:val=""/>
+      <w:lvlJc w:val="left"/>
+      <w:pPr>
+        <w:tabs>
+          <w:tab w:val="num" w:pos="1440"/>
+        </w:tabs>
+        <w:ind w:left="1440" w:hanging="360"/>
+      </w:pPr>
+      <w:rPr>
+        <w:rFonts w:ascii="Symbol" w:hAnsi="Symbol" w:hint="default"/>
+        <w:sz w:val="20"/>
+      </w:rPr>
+    </w:lvl>
+    <w:lvl w:ilvl="2" w:tentative="1">
+      <w:start w:val="1"/>
+      <w:numFmt w:val="bullet"/>
+      <w:lvlText w:val=""/>
+      <w:lvlJc w:val="left"/>
+      <w:pPr>
+        <w:tabs>
+          <w:tab w:val="num" w:pos="2160"/>
+        </w:tabs>
+        <w:ind w:left="2160" w:hanging="360"/>
+      </w:pPr>
+      <w:rPr>
+        <w:rFonts w:ascii="Symbol" w:hAnsi="Symbol" w:hint="default"/>
+        <w:sz w:val="20"/>
+      </w:rPr>
+    </w:lvl>
+    <w:lvl w:ilvl="3" w:tentative="1">
+      <w:start w:val="1"/>
+      <w:numFmt w:val="bullet"/>
+      <w:lvlText w:val=""/>
+      <w:lvlJc w:val="left"/>
+      <w:pPr>
+        <w:tabs>
+          <w:tab w:val="num" w:pos="2880"/>
+        </w:tabs>
+        <w:ind w:left="2880" w:hanging="360"/>
+      </w:pPr>
+      <w:rPr>
+        <w:rFonts w:ascii="Symbol" w:hAnsi="Symbol" w:hint="default"/>
+        <w:sz w:val="20"/>
+      </w:rPr>
+    </w:lvl>
+    <w:lvl w:ilvl="4" w:tentative="1">
+      <w:start w:val="1"/>
+      <w:numFmt w:val="bullet"/>
+      <w:lvlText w:val=""/>
+      <w:lvlJc w:val="left"/>
+      <w:pPr>
+        <w:tabs>
+          <w:tab w:val="num" w:pos="3600"/>
+        </w:tabs>
+        <w:ind w:left="3600" w:hanging="360"/>
+      </w:pPr>
+      <w:rPr>
+        <w:rFonts w:ascii="Symbol" w:hAnsi="Symbol" w:hint="default"/>
+        <w:sz w:val="20"/>
+      </w:rPr>
+    </w:lvl>
+    <w:lvl w:ilvl="5" w:tentative="1">
+      <w:start w:val="1"/>
+      <w:numFmt w:val="bullet"/>
+      <w:lvlText w:val=""/>
+      <w:lvlJc w:val="left"/>
+      <w:pPr>
+        <w:tabs>
+          <w:tab w:val="num" w:pos="4320"/>
+        </w:tabs>
+        <w:ind w:left="4320" w:hanging="360"/>
+      </w:pPr>
+      <w:rPr>
+        <w:rFonts w:ascii="Symbol" w:hAnsi="Symbol" w:hint="default"/>
+        <w:sz w:val="20"/>
+      </w:rPr>
+    </w:lvl>
+    <w:lvl w:ilvl="6" w:tentative="1">
+      <w:start w:val="1"/>
+      <w:numFmt w:val="bullet"/>
+      <w:lvlText w:val=""/>
+      <w:lvlJc w:val="left"/>
+      <w:pPr>
+        <w:tabs>
+          <w:tab w:val="num" w:pos="5040"/>
+        </w:tabs>
+        <w:ind w:left="5040" w:hanging="360"/>
+      </w:pPr>
+      <w:rPr>
+        <w:rFonts w:ascii="Symbol" w:hAnsi="Symbol" w:hint="default"/>
+        <w:sz w:val="20"/>
+      </w:rPr>
+    </w:lvl>
+    <w:lvl w:ilvl="7" w:tentative="1">
+      <w:start w:val="1"/>
+      <w:numFmt w:val="bullet"/>
+      <w:lvlText w:val=""/>
+      <w:lvlJc w:val="left"/>
+      <w:pPr>
+        <w:tabs>
+          <w:tab w:val="num" w:pos="5760"/>
+        </w:tabs>
+        <w:ind w:left="5760" w:hanging="360"/>
+      </w:pPr>
+      <w:rPr>
+        <w:rFonts w:ascii="Symbol" w:hAnsi="Symbol" w:hint="default"/>
+        <w:sz w:val="20"/>
+      </w:rPr>
+    </w:lvl>
+    <w:lvl w:ilvl="8" w:tentative="1">
+      <w:start w:val="1"/>
+      <w:numFmt w:val="bullet"/>
+      <w:lvlText w:val=""/>
+      <w:lvlJc w:val="left"/>
+      <w:pPr>
+        <w:tabs>
+          <w:tab w:val="num" w:pos="6480"/>
+        </w:tabs>
+        <w:ind w:left="6480" w:hanging="360"/>
+      </w:pPr>
+      <w:rPr>
+        <w:rFonts w:ascii="Symbol" w:hAnsi="Symbol" w:hint="default"/>
+        <w:sz w:val="20"/>
+      </w:rPr>
+    </w:lvl>
+  </w:abstractNum>
+  <w:abstractNum w:abstractNumId="1">
+    <w:nsid w:val="247B2D77"/>
+    <w:multiLevelType w:val="multilevel"/>
+    <w:tmpl w:val="DC08C83A"/>
+    <w:lvl w:ilvl="0">
+      <w:start w:val="1"/>
+      <w:numFmt w:val="decimal"/>
+      <w:lvlText w:val="%1."/>
+      <w:lvlJc w:val="left"/>
+      <w:pPr>
+        <w:tabs>
+          <w:tab w:val="num" w:pos="720"/>
+        </w:tabs>
+        <w:ind w:left="720" w:hanging="360"/>
+      </w:pPr>
+    </w:lvl>
+    <w:lvl w:ilvl="1" w:tentative="1">
+      <w:start w:val="1"/>
+      <w:numFmt w:val="decimal"/>
+      <w:lvlText w:val="%2."/>
+      <w:lvlJc w:val="left"/>
+      <w:pPr>
+        <w:tabs>
+          <w:tab w:val="num" w:pos="1440"/>
+        </w:tabs>
+        <w:ind w:left="1440" w:hanging="360"/>
+      </w:pPr>
+    </w:lvl>
+    <w:lvl w:ilvl="2" w:tentative="1">
+      <w:start w:val="1"/>
+      <w:numFmt w:val="decimal"/>
+      <w:lvlText w:val="%3."/>
+      <w:lvlJc w:val="left"/>
+      <w:pPr>
+        <w:tabs>
+          <w:tab w:val="num" w:pos="2160"/>
+        </w:tabs>
+        <w:ind w:left="2160" w:hanging="360"/>
+      </w:pPr>
+    </w:lvl>
+    <w:lvl w:ilvl="3" w:tentative="1">
+      <w:start w:val="1"/>
+      <w:numFmt w:val="decimal"/>
+      <w:lvlText w:val="%4."/>
+      <w:lvlJc w:val="left"/>
+      <w:pPr>
+        <w:tabs>
+          <w:tab w:val="num" w:pos="2880"/>
+        </w:tabs>
+        <w:ind w:left="2880" w:hanging="360"/>
+      </w:pPr>
+    </w:lvl>
+    <w:lvl w:ilvl="4" w:tentative="1">
+      <w:start w:val="1"/>
+      <w:numFmt w:val="decimal"/>
+      <w:lvlText w:val="%5."/>
+      <w:lvlJc w:val="left"/>
+      <w:pPr>
+        <w:tabs>
+          <w:tab w:val="num" w:pos="3600"/>
+        </w:tabs>
+        <w:ind w:left="3600" w:hanging="360"/>
+      </w:pPr>
+    </w:lvl>
+    <w:lvl w:ilvl="5" w:tentative="1">
+      <w:start w:val="1"/>
+      <w:numFmt w:val="decimal"/>
+      <w:lvlText w:val="%6."/>
+      <w:lvlJc w:val="left"/>
+      <w:pPr>
+        <w:tabs>
+          <w:tab w:val="num" w:pos="4320"/>
+        </w:tabs>
+        <w:ind w:left="4320" w:hanging="360"/>
+      </w:pPr>
+    </w:lvl>
+    <w:lvl w:ilvl="6" w:tentative="1">
+      <w:start w:val="1"/>
+      <w:numFmt w:val="decimal"/>
+      <w:lvlText w:val="%7."/>
+      <w:lvlJc w:val="left"/>
+      <w:pPr>
+        <w:tabs>
+          <w:tab w:val="num" w:pos="5040"/>
+        </w:tabs>
+        <w:ind w:left="5040" w:hanging="360"/>
+      </w:pPr>
+    </w:lvl>
+    <w:lvl w:ilvl="7" w:tentative="1">
+      <w:start w:val="1"/>
+      <w:numFmt w:val="decimal"/>
+      <w:lvlText w:val="%8."/>
+      <w:lvlJc w:val="left"/>
+      <w:pPr>
+        <w:tabs>
+          <w:tab w:val="num" w:pos="5760"/>
+        </w:tabs>
+        <w:ind w:left="5760" w:hanging="360"/>
+      </w:pPr>
+    </w:lvl>
+    <w:lvl w:ilvl="8" w:tentative="1">
+      <w:start w:val="1"/>
+      <w:numFmt w:val="decimal"/>
+      <w:lvlText w:val="%9."/>
+      <w:lvlJc w:val="left"/>
+      <w:pPr>
+        <w:tabs>
+          <w:tab w:val="num" w:pos="6480"/>
+        </w:tabs>
+        <w:ind w:left="6480" w:hanging="360"/>
+      </w:pPr>
+    </w:lvl>
+  </w:abstractNum>
+  <w:abstractNum w:abstractNumId="2">
+    <w:nsid w:val="274F49A6"/>
+    <w:multiLevelType w:val="hybridMultilevel"/>
+    <w:tmpl w:val="49F801F0"/>
+    <w:lvl w:ilvl="0" w:tplc="0409000F">
+      <w:start w:val="1"/>
+      <w:numFmt w:val="decimal"/>
+      <w:lvlText w:val="%1."/>
+      <w:lvlJc w:val="left"/>
+      <w:pPr>
+        <w:ind w:left="720" w:hanging="360"/>
+      </w:pPr>
+    </w:lvl>
+    <w:lvl w:ilvl="1" w:tplc="04090019" w:tentative="1">
+      <w:start w:val="1"/>
+      <w:numFmt w:val="lowerLetter"/>
+      <w:lvlText w:val="%2."/>
+      <w:lvlJc w:val="left"/>
+      <w:pPr>
+        <w:ind w:left="1440" w:hanging="360"/>
+      </w:pPr>
+    </w:lvl>
+    <w:lvl w:ilvl="2" w:tplc="0409001B" w:tentative="1">
+      <w:start w:val="1"/>
+      <w:numFmt w:val="lowerRoman"/>
+      <w:lvlText w:val="%3."/>
+      <w:lvlJc w:val="right"/>
+      <w:pPr>
+        <w:ind w:left="2160" w:hanging="180"/>
+      </w:pPr>
+    </w:lvl>
+    <w:lvl w:ilvl="3" w:tplc="0409000F" w:tentative="1">
+      <w:start w:val="1"/>
+      <w:numFmt w:val="decimal"/>
+      <w:lvlText w:val="%4."/>
+      <w:lvlJc w:val="left"/>
+      <w:pPr>
+        <w:ind w:left="2880" w:hanging="360"/>
+      </w:pPr>
+    </w:lvl>
+    <w:lvl w:ilvl="4" w:tplc="04090019" w:tentative="1">
+      <w:start w:val="1"/>
+      <w:numFmt w:val="lowerLetter"/>
+      <w:lvlText w:val="%5."/>
+      <w:lvlJc w:val="left"/>
+      <w:pPr>
+        <w:ind w:left="3600" w:hanging="360"/>
+      </w:pPr>
+    </w:lvl>
+    <w:lvl w:ilvl="5" w:tplc="0409001B" w:tentative="1">
+      <w:start w:val="1"/>
+      <w:numFmt w:val="lowerRoman"/>
+      <w:lvlText w:val="%6."/>
+      <w:lvlJc w:val="right"/>
+      <w:pPr>
+        <w:ind w:left="4320" w:hanging="180"/>
+      </w:pPr>
+    </w:lvl>
+    <w:lvl w:ilvl="6" w:tplc="0409000F" w:tentative="1">
+      <w:start w:val="1"/>
+      <w:numFmt w:val="decimal"/>
+      <w:lvlText w:val="%7."/>
+      <w:lvlJc w:val="left"/>
+      <w:pPr>
+        <w:ind w:left="5040" w:hanging="360"/>
+      </w:pPr>
+    </w:lvl>
+    <w:lvl w:ilvl="7" w:tplc="04090019" w:tentative="1">
+      <w:start w:val="1"/>
+      <w:numFmt w:val="lowerLetter"/>
+      <w:lvlText w:val="%8."/>
+      <w:lvlJc w:val="left"/>
+      <w:pPr>
+        <w:ind w:left="5760" w:hanging="360"/>
+      </w:pPr>
+    </w:lvl>
+    <w:lvl w:ilvl="8" w:tplc="0409001B" w:tentative="1">
+      <w:start w:val="1"/>
+      <w:numFmt w:val="lowerRoman"/>
+      <w:lvlText w:val="%9."/>
+      <w:lvlJc w:val="right"/>
+      <w:pPr>
+        <w:ind w:left="6480" w:hanging="180"/>
+      </w:pPr>
+    </w:lvl>
+  </w:abstractNum>
+  <w:abstractNum w:abstractNumId="3">
+    <w:nsid w:val="6E5C1E27"/>
+    <w:multiLevelType w:val="multilevel"/>
+    <w:tmpl w:val="CC649FB8"/>
+    <w:lvl w:ilvl="0">
+      <w:start w:val="1"/>
+      <w:numFmt w:val="bullet"/>
+      <w:lvlText w:val=""/>
+      <w:lvlJc w:val="left"/>
+      <w:pPr>
+        <w:tabs>
+          <w:tab w:val="num" w:pos="720"/>
+        </w:tabs>
+        <w:ind w:left="720" w:hanging="360"/>
+      </w:pPr>
+      <w:rPr>
+        <w:rFonts w:ascii="Symbol" w:hAnsi="Symbol" w:hint="default"/>
+        <w:sz w:val="20"/>
+      </w:rPr>
+    </w:lvl>
+    <w:lvl w:ilvl="1" w:tentative="1">
+      <w:start w:val="1"/>
+      <w:numFmt w:val="bullet"/>
+      <w:lvlText w:val=""/>
+      <w:lvlJc w:val="left"/>
+      <w:pPr>
+        <w:tabs>
+          <w:tab w:val="num" w:pos="1440"/>
+        </w:tabs>
+        <w:ind w:left="1440" w:hanging="360"/>
+      </w:pPr>
+      <w:rPr>
+        <w:rFonts w:ascii="Symbol" w:hAnsi="Symbol" w:hint="default"/>
+        <w:sz w:val="20"/>
+      </w:rPr>
+    </w:lvl>
+    <w:lvl w:ilvl="2" w:tentative="1">
+      <w:start w:val="1"/>
+      <w:numFmt w:val="bullet"/>
+      <w:lvlText w:val=""/>
+      <w:lvlJc w:val="left"/>
+      <w:pPr>
+        <w:tabs>
+          <w:tab w:val="num" w:pos="2160"/>
+        </w:tabs>
+        <w:ind w:left="2160" w:hanging="360"/>
+      </w:pPr>
+      <w:rPr>
+        <w:rFonts w:ascii="Symbol" w:hAnsi="Symbol" w:hint="default"/>
+        <w:sz w:val="20"/>
+      </w:rPr>
+    </w:lvl>
+    <w:lvl w:ilvl="3" w:tentative="1">
+      <w:start w:val="1"/>
+      <w:numFmt w:val="bullet"/>
+      <w:lvlText w:val=""/>
+      <w:lvlJc w:val="left"/>
+      <w:pPr>
+        <w:tabs>
+          <w:tab w:val="num" w:pos="2880"/>
+        </w:tabs>
+        <w:ind w:left="2880" w:hanging="360"/>
+      </w:pPr>
+      <w:rPr>
+        <w:rFonts w:ascii="Symbol" w:hAnsi="Symbol" w:hint="default"/>
+        <w:sz w:val="20"/>
+      </w:rPr>
+    </w:lvl>
+    <w:lvl w:ilvl="4" w:tentative="1">
+      <w:start w:val="1"/>
+      <w:numFmt w:val="bullet"/>
+      <w:lvlText w:val=""/>
+      <w:lvlJc w:val="left"/>
+      <w:pPr>
+        <w:tabs>
+          <w:tab w:val="num" w:pos="3600"/>
+        </w:tabs>
+        <w:ind w:left="3600" w:hanging="360"/>
+      </w:pPr>
+      <w:rPr>
+        <w:rFonts w:ascii="Symbol" w:hAnsi="Symbol" w:hint="default"/>
+        <w:sz w:val="20"/>
+      </w:rPr>
+    </w:lvl>
+    <w:lvl w:ilvl="5" w:tentative="1">
+      <w:start w:val="1"/>
+      <w:numFmt w:val="bullet"/>
+      <w:lvlText w:val=""/>
+      <w:lvlJc w:val="left"/>
+      <w:pPr>
+        <w:tabs>
+          <w:tab w:val="num" w:pos="4320"/>
+        </w:tabs>
+        <w:ind w:left="4320" w:hanging="360"/>
+      </w:pPr>
+      <w:rPr>
+        <w:rFonts w:ascii="Symbol" w:hAnsi="Symbol" w:hint="default"/>
+        <w:sz w:val="20"/>
+      </w:rPr>
+    </w:lvl>
+    <w:lvl w:ilvl="6" w:tentative="1">
+      <w:start w:val="1"/>
+      <w:numFmt w:val="bullet"/>
+      <w:lvlText w:val=""/>
+      <w:lvlJc w:val="left"/>
+      <w:pPr>
+        <w:tabs>
+          <w:tab w:val="num" w:pos="5040"/>
+        </w:tabs>
+        <w:ind w:left="5040" w:hanging="360"/>
+      </w:pPr>
+      <w:rPr>
+        <w:rFonts w:ascii="Symbol" w:hAnsi="Symbol" w:hint="default"/>
+        <w:sz w:val="20"/>
+      </w:rPr>
+    </w:lvl>
+    <w:lvl w:ilvl="7" w:tentative="1">
+      <w:start w:val="1"/>
+      <w:numFmt w:val="bullet"/>
+      <w:lvlText w:val=""/>
+      <w:lvlJc w:val="left"/>
+      <w:pPr>
+        <w:tabs>
+          <w:tab w:val="num" w:pos="5760"/>
+        </w:tabs>
+        <w:ind w:left="5760" w:hanging="360"/>
+      </w:pPr>
+      <w:rPr>
+        <w:rFonts w:ascii="Symbol" w:hAnsi="Symbol" w:hint="default"/>
+        <w:sz w:val="20"/>
+      </w:rPr>
+    </w:lvl>
+    <w:lvl w:ilvl="8" w:tentative="1">
+      <w:start w:val="1"/>
+      <w:numFmt w:val="bullet"/>
+      <w:lvlText w:val=""/>
+      <w:lvlJc w:val="left"/>
+      <w:pPr>
+        <w:tabs>
+          <w:tab w:val="num" w:pos="6480"/>
+        </w:tabs>
+        <w:ind w:left="6480" w:hanging="360"/>
+      </w:pPr>
+      <w:rPr>
+        <w:rFonts w:ascii="Symbol" w:hAnsi="Symbol" w:hint="default"/>
+        <w:sz w:val="20"/>
+      </w:rPr>
+    </w:lvl>
+  </w:abstractNum>
+  <w:num w:numId="1">
+    <w:abstractNumId w:val="0"/>
+  </w:num>
+  <w:num w:numId="2">
+    <w:abstractNumId w:val="1"/>
+  </w:num>
+  <w:num w:numId="3">
+    <w:abstractNumId w:val="3"/>
+  </w:num>
+  <w:num w:numId="4">
+    <w:abstractNumId w:val="2"/>
+  </w:num>
+</w:numbering>
 </file>
 
 <file path=word/styles.xml><?xml version="1.0" encoding="utf-8"?>
@@ -430,6 +2958,50 @@
     <w:name w:val="Normal"/>
     <w:qFormat/>
   </w:style>
+  <w:style w:type="paragraph" w:styleId="Heading2">
+    <w:name w:val="heading 2"/>
+    <w:basedOn w:val="Normal"/>
+    <w:next w:val="Normal"/>
+    <w:link w:val="Heading2Char"/>
+    <w:uiPriority w:val="9"/>
+    <w:semiHidden/>
+    <w:unhideWhenUsed/>
+    <w:qFormat/>
+    <w:rsid w:val="00034635"/>
+    <w:pPr>
+      <w:keepNext/>
+      <w:keepLines/>
+      <w:spacing w:before="200" w:after="0"/>
+      <w:outlineLvl w:val="1"/>
+    </w:pPr>
+    <w:rPr>
+      <w:rFonts w:asciiTheme="majorHAnsi" w:eastAsiaTheme="majorEastAsia" w:hAnsiTheme="majorHAnsi" w:cstheme="majorBidi"/>
+      <w:b/>
+      <w:bCs/>
+      <w:color w:val="4F81BD" w:themeColor="accent1"/>
+      <w:sz w:val="26"/>
+      <w:szCs w:val="26"/>
+    </w:rPr>
+  </w:style>
+  <w:style w:type="paragraph" w:styleId="Heading3">
+    <w:name w:val="heading 3"/>
+    <w:basedOn w:val="Normal"/>
+    <w:link w:val="Heading3Char"/>
+    <w:uiPriority w:val="9"/>
+    <w:qFormat/>
+    <w:rsid w:val="00034635"/>
+    <w:pPr>
+      <w:spacing w:before="100" w:beforeAutospacing="1" w:after="100" w:afterAutospacing="1" w:line="240" w:lineRule="auto"/>
+      <w:outlineLvl w:val="2"/>
+    </w:pPr>
+    <w:rPr>
+      <w:rFonts w:ascii="Times New Roman" w:eastAsia="Times New Roman" w:hAnsi="Times New Roman" w:cs="Times New Roman"/>
+      <w:b/>
+      <w:bCs/>
+      <w:sz w:val="27"/>
+      <w:szCs w:val="27"/>
+    </w:rPr>
+  </w:style>
   <w:style w:type="character" w:default="1" w:styleId="DefaultParagraphFont">
     <w:name w:val="Default Paragraph Font"/>
     <w:uiPriority w:val="1"/>
@@ -486,6 +3058,222 @@
       <w:sz w:val="16"/>
       <w:szCs w:val="16"/>
     </w:rPr>
+  </w:style>
+  <w:style w:type="character" w:styleId="Hyperlink">
+    <w:name w:val="Hyperlink"/>
+    <w:basedOn w:val="DefaultParagraphFont"/>
+    <w:uiPriority w:val="99"/>
+    <w:unhideWhenUsed/>
+    <w:rsid w:val="001B3A34"/>
+    <w:rPr>
+      <w:color w:val="0000FF" w:themeColor="hyperlink"/>
+      <w:u w:val="single"/>
+    </w:rPr>
+  </w:style>
+  <w:style w:type="paragraph" w:styleId="NormalWeb">
+    <w:name w:val="Normal (Web)"/>
+    <w:basedOn w:val="Normal"/>
+    <w:uiPriority w:val="99"/>
+    <w:semiHidden/>
+    <w:unhideWhenUsed/>
+    <w:rsid w:val="001B3A34"/>
+    <w:pPr>
+      <w:spacing w:before="100" w:beforeAutospacing="1" w:after="100" w:afterAutospacing="1" w:line="240" w:lineRule="auto"/>
+    </w:pPr>
+    <w:rPr>
+      <w:rFonts w:ascii="Times New Roman" w:eastAsia="Times New Roman" w:hAnsi="Times New Roman" w:cs="Times New Roman"/>
+      <w:sz w:val="24"/>
+      <w:szCs w:val="24"/>
+    </w:rPr>
+  </w:style>
+  <w:style w:type="paragraph" w:styleId="HTMLPreformatted">
+    <w:name w:val="HTML Preformatted"/>
+    <w:basedOn w:val="Normal"/>
+    <w:link w:val="HTMLPreformattedChar"/>
+    <w:uiPriority w:val="99"/>
+    <w:semiHidden/>
+    <w:unhideWhenUsed/>
+    <w:rsid w:val="001B3A34"/>
+    <w:pPr>
+      <w:tabs>
+        <w:tab w:val="left" w:pos="916"/>
+        <w:tab w:val="left" w:pos="1832"/>
+        <w:tab w:val="left" w:pos="2748"/>
+        <w:tab w:val="left" w:pos="3664"/>
+        <w:tab w:val="left" w:pos="4580"/>
+        <w:tab w:val="left" w:pos="5496"/>
+        <w:tab w:val="left" w:pos="6412"/>
+        <w:tab w:val="left" w:pos="7328"/>
+        <w:tab w:val="left" w:pos="8244"/>
+        <w:tab w:val="left" w:pos="9160"/>
+        <w:tab w:val="left" w:pos="10076"/>
+        <w:tab w:val="left" w:pos="10992"/>
+        <w:tab w:val="left" w:pos="11908"/>
+        <w:tab w:val="left" w:pos="12824"/>
+        <w:tab w:val="left" w:pos="13740"/>
+        <w:tab w:val="left" w:pos="14656"/>
+      </w:tabs>
+      <w:spacing w:after="0" w:line="240" w:lineRule="auto"/>
+    </w:pPr>
+    <w:rPr>
+      <w:rFonts w:ascii="Courier New" w:eastAsia="Times New Roman" w:hAnsi="Courier New" w:cs="Courier New"/>
+      <w:sz w:val="20"/>
+      <w:szCs w:val="20"/>
+    </w:rPr>
+  </w:style>
+  <w:style w:type="character" w:customStyle="1" w:styleId="HTMLPreformattedChar">
+    <w:name w:val="HTML Preformatted Char"/>
+    <w:basedOn w:val="DefaultParagraphFont"/>
+    <w:link w:val="HTMLPreformatted"/>
+    <w:uiPriority w:val="99"/>
+    <w:semiHidden/>
+    <w:rsid w:val="001B3A34"/>
+    <w:rPr>
+      <w:rFonts w:ascii="Courier New" w:eastAsia="Times New Roman" w:hAnsi="Courier New" w:cs="Courier New"/>
+      <w:sz w:val="20"/>
+      <w:szCs w:val="20"/>
+    </w:rPr>
+  </w:style>
+  <w:style w:type="character" w:customStyle="1" w:styleId="hljs-builtin">
+    <w:name w:val="hljs-built_in"/>
+    <w:basedOn w:val="DefaultParagraphFont"/>
+    <w:rsid w:val="001B3A34"/>
+  </w:style>
+  <w:style w:type="character" w:customStyle="1" w:styleId="hljs-string">
+    <w:name w:val="hljs-string"/>
+    <w:basedOn w:val="DefaultParagraphFont"/>
+    <w:rsid w:val="001B3A34"/>
+  </w:style>
+  <w:style w:type="character" w:styleId="HTMLCode">
+    <w:name w:val="HTML Code"/>
+    <w:basedOn w:val="DefaultParagraphFont"/>
+    <w:uiPriority w:val="99"/>
+    <w:semiHidden/>
+    <w:unhideWhenUsed/>
+    <w:rsid w:val="001B3A34"/>
+    <w:rPr>
+      <w:rFonts w:ascii="Courier New" w:eastAsia="Times New Roman" w:hAnsi="Courier New" w:cs="Courier New"/>
+      <w:sz w:val="20"/>
+      <w:szCs w:val="20"/>
+    </w:rPr>
+  </w:style>
+  <w:style w:type="character" w:styleId="Emphasis">
+    <w:name w:val="Emphasis"/>
+    <w:basedOn w:val="DefaultParagraphFont"/>
+    <w:uiPriority w:val="20"/>
+    <w:qFormat/>
+    <w:rsid w:val="001B3A34"/>
+    <w:rPr>
+      <w:i/>
+      <w:iCs/>
+    </w:rPr>
+  </w:style>
+  <w:style w:type="character" w:customStyle="1" w:styleId="hljs-keyword">
+    <w:name w:val="hljs-keyword"/>
+    <w:basedOn w:val="DefaultParagraphFont"/>
+    <w:rsid w:val="00872653"/>
+  </w:style>
+  <w:style w:type="character" w:customStyle="1" w:styleId="hljs-regexp">
+    <w:name w:val="hljs-regexp"/>
+    <w:basedOn w:val="DefaultParagraphFont"/>
+    <w:rsid w:val="00872653"/>
+  </w:style>
+  <w:style w:type="character" w:customStyle="1" w:styleId="Heading3Char">
+    <w:name w:val="Heading 3 Char"/>
+    <w:basedOn w:val="DefaultParagraphFont"/>
+    <w:link w:val="Heading3"/>
+    <w:uiPriority w:val="9"/>
+    <w:rsid w:val="00034635"/>
+    <w:rPr>
+      <w:rFonts w:ascii="Times New Roman" w:eastAsia="Times New Roman" w:hAnsi="Times New Roman" w:cs="Times New Roman"/>
+      <w:b/>
+      <w:bCs/>
+      <w:sz w:val="27"/>
+      <w:szCs w:val="27"/>
+    </w:rPr>
+  </w:style>
+  <w:style w:type="character" w:customStyle="1" w:styleId="Heading2Char">
+    <w:name w:val="Heading 2 Char"/>
+    <w:basedOn w:val="DefaultParagraphFont"/>
+    <w:link w:val="Heading2"/>
+    <w:uiPriority w:val="9"/>
+    <w:semiHidden/>
+    <w:rsid w:val="00034635"/>
+    <w:rPr>
+      <w:rFonts w:asciiTheme="majorHAnsi" w:eastAsiaTheme="majorEastAsia" w:hAnsiTheme="majorHAnsi" w:cstheme="majorBidi"/>
+      <w:b/>
+      <w:bCs/>
+      <w:color w:val="4F81BD" w:themeColor="accent1"/>
+      <w:sz w:val="26"/>
+      <w:szCs w:val="26"/>
+    </w:rPr>
+  </w:style>
+  <w:style w:type="character" w:customStyle="1" w:styleId="hljs-comment">
+    <w:name w:val="hljs-comment"/>
+    <w:basedOn w:val="DefaultParagraphFont"/>
+    <w:rsid w:val="00034635"/>
+  </w:style>
+  <w:style w:type="character" w:customStyle="1" w:styleId="hljs-symbol">
+    <w:name w:val="hljs-symbol"/>
+    <w:basedOn w:val="DefaultParagraphFont"/>
+    <w:rsid w:val="00034635"/>
+  </w:style>
+  <w:style w:type="character" w:styleId="Strong">
+    <w:name w:val="Strong"/>
+    <w:basedOn w:val="DefaultParagraphFont"/>
+    <w:uiPriority w:val="22"/>
+    <w:qFormat/>
+    <w:rsid w:val="00034635"/>
+    <w:rPr>
+      <w:b/>
+      <w:bCs/>
+    </w:rPr>
+  </w:style>
+  <w:style w:type="character" w:customStyle="1" w:styleId="hljs-number">
+    <w:name w:val="hljs-number"/>
+    <w:basedOn w:val="DefaultParagraphFont"/>
+    <w:rsid w:val="00034635"/>
+  </w:style>
+  <w:style w:type="character" w:customStyle="1" w:styleId="hljs-emphasis">
+    <w:name w:val="hljs-emphasis"/>
+    <w:basedOn w:val="DefaultParagraphFont"/>
+    <w:rsid w:val="00034635"/>
+  </w:style>
+  <w:style w:type="character" w:customStyle="1" w:styleId="hljs-bullet">
+    <w:name w:val="hljs-bullet"/>
+    <w:basedOn w:val="DefaultParagraphFont"/>
+    <w:rsid w:val="00034635"/>
+  </w:style>
+  <w:style w:type="character" w:customStyle="1" w:styleId="hljs-attribute">
+    <w:name w:val="hljs-attribute"/>
+    <w:basedOn w:val="DefaultParagraphFont"/>
+    <w:rsid w:val="00034635"/>
+  </w:style>
+  <w:style w:type="character" w:customStyle="1" w:styleId="hljs-">
+    <w:name w:val="hljs-_"/>
+    <w:basedOn w:val="DefaultParagraphFont"/>
+    <w:rsid w:val="00034635"/>
+  </w:style>
+  <w:style w:type="character" w:customStyle="1" w:styleId="hljs-function">
+    <w:name w:val="hljs-function"/>
+    <w:basedOn w:val="DefaultParagraphFont"/>
+    <w:rsid w:val="00034635"/>
+  </w:style>
+  <w:style w:type="character" w:customStyle="1" w:styleId="hljs-params">
+    <w:name w:val="hljs-params"/>
+    <w:basedOn w:val="DefaultParagraphFont"/>
+    <w:rsid w:val="00034635"/>
+  </w:style>
+  <w:style w:type="paragraph" w:styleId="ListParagraph">
+    <w:name w:val="List Paragraph"/>
+    <w:basedOn w:val="Normal"/>
+    <w:uiPriority w:val="34"/>
+    <w:qFormat/>
+    <w:rsid w:val="00596F37"/>
+    <w:pPr>
+      <w:ind w:left="720"/>
+      <w:contextualSpacing/>
+    </w:pPr>
   </w:style>
 </w:styles>
 </file>
@@ -650,6 +3438,50 @@
     <w:name w:val="Normal"/>
     <w:qFormat/>
   </w:style>
+  <w:style w:type="paragraph" w:styleId="Heading2">
+    <w:name w:val="heading 2"/>
+    <w:basedOn w:val="Normal"/>
+    <w:next w:val="Normal"/>
+    <w:link w:val="Heading2Char"/>
+    <w:uiPriority w:val="9"/>
+    <w:semiHidden/>
+    <w:unhideWhenUsed/>
+    <w:qFormat/>
+    <w:rsid w:val="00034635"/>
+    <w:pPr>
+      <w:keepNext/>
+      <w:keepLines/>
+      <w:spacing w:before="200" w:after="0"/>
+      <w:outlineLvl w:val="1"/>
+    </w:pPr>
+    <w:rPr>
+      <w:rFonts w:asciiTheme="majorHAnsi" w:eastAsiaTheme="majorEastAsia" w:hAnsiTheme="majorHAnsi" w:cstheme="majorBidi"/>
+      <w:b/>
+      <w:bCs/>
+      <w:color w:val="4F81BD" w:themeColor="accent1"/>
+      <w:sz w:val="26"/>
+      <w:szCs w:val="26"/>
+    </w:rPr>
+  </w:style>
+  <w:style w:type="paragraph" w:styleId="Heading3">
+    <w:name w:val="heading 3"/>
+    <w:basedOn w:val="Normal"/>
+    <w:link w:val="Heading3Char"/>
+    <w:uiPriority w:val="9"/>
+    <w:qFormat/>
+    <w:rsid w:val="00034635"/>
+    <w:pPr>
+      <w:spacing w:before="100" w:beforeAutospacing="1" w:after="100" w:afterAutospacing="1" w:line="240" w:lineRule="auto"/>
+      <w:outlineLvl w:val="2"/>
+    </w:pPr>
+    <w:rPr>
+      <w:rFonts w:ascii="Times New Roman" w:eastAsia="Times New Roman" w:hAnsi="Times New Roman" w:cs="Times New Roman"/>
+      <w:b/>
+      <w:bCs/>
+      <w:sz w:val="27"/>
+      <w:szCs w:val="27"/>
+    </w:rPr>
+  </w:style>
   <w:style w:type="character" w:default="1" w:styleId="DefaultParagraphFont">
     <w:name w:val="Default Paragraph Font"/>
     <w:uiPriority w:val="1"/>
@@ -706,6 +3538,222 @@
       <w:sz w:val="16"/>
       <w:szCs w:val="16"/>
     </w:rPr>
+  </w:style>
+  <w:style w:type="character" w:styleId="Hyperlink">
+    <w:name w:val="Hyperlink"/>
+    <w:basedOn w:val="DefaultParagraphFont"/>
+    <w:uiPriority w:val="99"/>
+    <w:unhideWhenUsed/>
+    <w:rsid w:val="001B3A34"/>
+    <w:rPr>
+      <w:color w:val="0000FF" w:themeColor="hyperlink"/>
+      <w:u w:val="single"/>
+    </w:rPr>
+  </w:style>
+  <w:style w:type="paragraph" w:styleId="NormalWeb">
+    <w:name w:val="Normal (Web)"/>
+    <w:basedOn w:val="Normal"/>
+    <w:uiPriority w:val="99"/>
+    <w:semiHidden/>
+    <w:unhideWhenUsed/>
+    <w:rsid w:val="001B3A34"/>
+    <w:pPr>
+      <w:spacing w:before="100" w:beforeAutospacing="1" w:after="100" w:afterAutospacing="1" w:line="240" w:lineRule="auto"/>
+    </w:pPr>
+    <w:rPr>
+      <w:rFonts w:ascii="Times New Roman" w:eastAsia="Times New Roman" w:hAnsi="Times New Roman" w:cs="Times New Roman"/>
+      <w:sz w:val="24"/>
+      <w:szCs w:val="24"/>
+    </w:rPr>
+  </w:style>
+  <w:style w:type="paragraph" w:styleId="HTMLPreformatted">
+    <w:name w:val="HTML Preformatted"/>
+    <w:basedOn w:val="Normal"/>
+    <w:link w:val="HTMLPreformattedChar"/>
+    <w:uiPriority w:val="99"/>
+    <w:semiHidden/>
+    <w:unhideWhenUsed/>
+    <w:rsid w:val="001B3A34"/>
+    <w:pPr>
+      <w:tabs>
+        <w:tab w:val="left" w:pos="916"/>
+        <w:tab w:val="left" w:pos="1832"/>
+        <w:tab w:val="left" w:pos="2748"/>
+        <w:tab w:val="left" w:pos="3664"/>
+        <w:tab w:val="left" w:pos="4580"/>
+        <w:tab w:val="left" w:pos="5496"/>
+        <w:tab w:val="left" w:pos="6412"/>
+        <w:tab w:val="left" w:pos="7328"/>
+        <w:tab w:val="left" w:pos="8244"/>
+        <w:tab w:val="left" w:pos="9160"/>
+        <w:tab w:val="left" w:pos="10076"/>
+        <w:tab w:val="left" w:pos="10992"/>
+        <w:tab w:val="left" w:pos="11908"/>
+        <w:tab w:val="left" w:pos="12824"/>
+        <w:tab w:val="left" w:pos="13740"/>
+        <w:tab w:val="left" w:pos="14656"/>
+      </w:tabs>
+      <w:spacing w:after="0" w:line="240" w:lineRule="auto"/>
+    </w:pPr>
+    <w:rPr>
+      <w:rFonts w:ascii="Courier New" w:eastAsia="Times New Roman" w:hAnsi="Courier New" w:cs="Courier New"/>
+      <w:sz w:val="20"/>
+      <w:szCs w:val="20"/>
+    </w:rPr>
+  </w:style>
+  <w:style w:type="character" w:customStyle="1" w:styleId="HTMLPreformattedChar">
+    <w:name w:val="HTML Preformatted Char"/>
+    <w:basedOn w:val="DefaultParagraphFont"/>
+    <w:link w:val="HTMLPreformatted"/>
+    <w:uiPriority w:val="99"/>
+    <w:semiHidden/>
+    <w:rsid w:val="001B3A34"/>
+    <w:rPr>
+      <w:rFonts w:ascii="Courier New" w:eastAsia="Times New Roman" w:hAnsi="Courier New" w:cs="Courier New"/>
+      <w:sz w:val="20"/>
+      <w:szCs w:val="20"/>
+    </w:rPr>
+  </w:style>
+  <w:style w:type="character" w:customStyle="1" w:styleId="hljs-builtin">
+    <w:name w:val="hljs-built_in"/>
+    <w:basedOn w:val="DefaultParagraphFont"/>
+    <w:rsid w:val="001B3A34"/>
+  </w:style>
+  <w:style w:type="character" w:customStyle="1" w:styleId="hljs-string">
+    <w:name w:val="hljs-string"/>
+    <w:basedOn w:val="DefaultParagraphFont"/>
+    <w:rsid w:val="001B3A34"/>
+  </w:style>
+  <w:style w:type="character" w:styleId="HTMLCode">
+    <w:name w:val="HTML Code"/>
+    <w:basedOn w:val="DefaultParagraphFont"/>
+    <w:uiPriority w:val="99"/>
+    <w:semiHidden/>
+    <w:unhideWhenUsed/>
+    <w:rsid w:val="001B3A34"/>
+    <w:rPr>
+      <w:rFonts w:ascii="Courier New" w:eastAsia="Times New Roman" w:hAnsi="Courier New" w:cs="Courier New"/>
+      <w:sz w:val="20"/>
+      <w:szCs w:val="20"/>
+    </w:rPr>
+  </w:style>
+  <w:style w:type="character" w:styleId="Emphasis">
+    <w:name w:val="Emphasis"/>
+    <w:basedOn w:val="DefaultParagraphFont"/>
+    <w:uiPriority w:val="20"/>
+    <w:qFormat/>
+    <w:rsid w:val="001B3A34"/>
+    <w:rPr>
+      <w:i/>
+      <w:iCs/>
+    </w:rPr>
+  </w:style>
+  <w:style w:type="character" w:customStyle="1" w:styleId="hljs-keyword">
+    <w:name w:val="hljs-keyword"/>
+    <w:basedOn w:val="DefaultParagraphFont"/>
+    <w:rsid w:val="00872653"/>
+  </w:style>
+  <w:style w:type="character" w:customStyle="1" w:styleId="hljs-regexp">
+    <w:name w:val="hljs-regexp"/>
+    <w:basedOn w:val="DefaultParagraphFont"/>
+    <w:rsid w:val="00872653"/>
+  </w:style>
+  <w:style w:type="character" w:customStyle="1" w:styleId="Heading3Char">
+    <w:name w:val="Heading 3 Char"/>
+    <w:basedOn w:val="DefaultParagraphFont"/>
+    <w:link w:val="Heading3"/>
+    <w:uiPriority w:val="9"/>
+    <w:rsid w:val="00034635"/>
+    <w:rPr>
+      <w:rFonts w:ascii="Times New Roman" w:eastAsia="Times New Roman" w:hAnsi="Times New Roman" w:cs="Times New Roman"/>
+      <w:b/>
+      <w:bCs/>
+      <w:sz w:val="27"/>
+      <w:szCs w:val="27"/>
+    </w:rPr>
+  </w:style>
+  <w:style w:type="character" w:customStyle="1" w:styleId="Heading2Char">
+    <w:name w:val="Heading 2 Char"/>
+    <w:basedOn w:val="DefaultParagraphFont"/>
+    <w:link w:val="Heading2"/>
+    <w:uiPriority w:val="9"/>
+    <w:semiHidden/>
+    <w:rsid w:val="00034635"/>
+    <w:rPr>
+      <w:rFonts w:asciiTheme="majorHAnsi" w:eastAsiaTheme="majorEastAsia" w:hAnsiTheme="majorHAnsi" w:cstheme="majorBidi"/>
+      <w:b/>
+      <w:bCs/>
+      <w:color w:val="4F81BD" w:themeColor="accent1"/>
+      <w:sz w:val="26"/>
+      <w:szCs w:val="26"/>
+    </w:rPr>
+  </w:style>
+  <w:style w:type="character" w:customStyle="1" w:styleId="hljs-comment">
+    <w:name w:val="hljs-comment"/>
+    <w:basedOn w:val="DefaultParagraphFont"/>
+    <w:rsid w:val="00034635"/>
+  </w:style>
+  <w:style w:type="character" w:customStyle="1" w:styleId="hljs-symbol">
+    <w:name w:val="hljs-symbol"/>
+    <w:basedOn w:val="DefaultParagraphFont"/>
+    <w:rsid w:val="00034635"/>
+  </w:style>
+  <w:style w:type="character" w:styleId="Strong">
+    <w:name w:val="Strong"/>
+    <w:basedOn w:val="DefaultParagraphFont"/>
+    <w:uiPriority w:val="22"/>
+    <w:qFormat/>
+    <w:rsid w:val="00034635"/>
+    <w:rPr>
+      <w:b/>
+      <w:bCs/>
+    </w:rPr>
+  </w:style>
+  <w:style w:type="character" w:customStyle="1" w:styleId="hljs-number">
+    <w:name w:val="hljs-number"/>
+    <w:basedOn w:val="DefaultParagraphFont"/>
+    <w:rsid w:val="00034635"/>
+  </w:style>
+  <w:style w:type="character" w:customStyle="1" w:styleId="hljs-emphasis">
+    <w:name w:val="hljs-emphasis"/>
+    <w:basedOn w:val="DefaultParagraphFont"/>
+    <w:rsid w:val="00034635"/>
+  </w:style>
+  <w:style w:type="character" w:customStyle="1" w:styleId="hljs-bullet">
+    <w:name w:val="hljs-bullet"/>
+    <w:basedOn w:val="DefaultParagraphFont"/>
+    <w:rsid w:val="00034635"/>
+  </w:style>
+  <w:style w:type="character" w:customStyle="1" w:styleId="hljs-attribute">
+    <w:name w:val="hljs-attribute"/>
+    <w:basedOn w:val="DefaultParagraphFont"/>
+    <w:rsid w:val="00034635"/>
+  </w:style>
+  <w:style w:type="character" w:customStyle="1" w:styleId="hljs-">
+    <w:name w:val="hljs-_"/>
+    <w:basedOn w:val="DefaultParagraphFont"/>
+    <w:rsid w:val="00034635"/>
+  </w:style>
+  <w:style w:type="character" w:customStyle="1" w:styleId="hljs-function">
+    <w:name w:val="hljs-function"/>
+    <w:basedOn w:val="DefaultParagraphFont"/>
+    <w:rsid w:val="00034635"/>
+  </w:style>
+  <w:style w:type="character" w:customStyle="1" w:styleId="hljs-params">
+    <w:name w:val="hljs-params"/>
+    <w:basedOn w:val="DefaultParagraphFont"/>
+    <w:rsid w:val="00034635"/>
+  </w:style>
+  <w:style w:type="paragraph" w:styleId="ListParagraph">
+    <w:name w:val="List Paragraph"/>
+    <w:basedOn w:val="Normal"/>
+    <w:uiPriority w:val="34"/>
+    <w:qFormat/>
+    <w:rsid w:val="00596F37"/>
+    <w:pPr>
+      <w:ind w:left="720"/>
+      <w:contextualSpacing/>
+    </w:pPr>
   </w:style>
 </w:styles>
 </file>

</xml_diff>